<commit_message>
updated terms and conditions documents so that each term has a unique id
</commit_message>
<xml_diff>
--- a/src/main/resources/contract-bundle/Standard Purchase Order Terms and Conditions.docx
+++ b/src/main/resources/contract-bundle/Standard Purchase Order Terms and Conditions.docx
@@ -1,16 +1,21 @@
 
 <file path=word/document.xml><?xml version="1.0" encoding="utf-8"?>
-<w:document xmlns:o="urn:schemas-microsoft-com:office:office" xmlns:r="http://schemas.openxmlformats.org/officeDocument/2006/relationships" xmlns:v="urn:schemas-microsoft-com:vml" xmlns:w="http://schemas.openxmlformats.org/wordprocessingml/2006/main" xmlns:w10="urn:schemas-microsoft-com:office:word" xmlns:wp="http://schemas.openxmlformats.org/drawingml/2006/wordprocessingDrawing">
+<w:document xmlns:o="urn:schemas-microsoft-com:office:office" xmlns:r="http://schemas.openxmlformats.org/officeDocument/2006/relationships" xmlns:v="urn:schemas-microsoft-com:vml" xmlns:w="http://schemas.openxmlformats.org/wordprocessingml/2006/main" xmlns:w10="urn:schemas-microsoft-com:office:word" xmlns:wp="http://schemas.openxmlformats.org/drawingml/2006/wordprocessingDrawing" xmlns:wps="http://schemas.microsoft.com/office/word/2010/wordprocessingShape" xmlns:wpg="http://schemas.microsoft.com/office/word/2010/wordprocessingGroup" xmlns:mc="http://schemas.openxmlformats.org/markup-compatibility/2006" xmlns:wp14="http://schemas.microsoft.com/office/word/2010/wordprocessingDrawing" xmlns:w14="http://schemas.microsoft.com/office/word/2010/wordml" mc:Ignorable="w14 wp14">
   <w:body>
     <w:p>
       <w:pPr>
         <w:pStyle w:val="Normal"/>
+        <w:numPr>
+          <w:ilvl w:val="0"/>
+          <w:numId w:val="0"/>
+        </w:numPr>
         <w:spacing w:lineRule="atLeast" w:line="384"/>
         <w:jc w:val="center"/>
         <w:textAlignment w:val="baseline"/>
         <w:outlineLvl w:val="0"/>
         <w:rPr>
-          <w:rFonts w:eastAsia="Times New Roman" w:cs="Arial" w:ascii="Arial" w:hAnsi="Arial"/>
+          <w:rFonts w:ascii="Arial" w:hAnsi="Arial" w:eastAsia="Times New Roman" w:cs="Arial"/>
+          <w:i/>
           <w:i/>
           <w:iCs/>
           <w:color w:val="433F3F"/>
@@ -39,6 +44,10 @@
     <w:p>
       <w:pPr>
         <w:pStyle w:val="Normal"/>
+        <w:numPr>
+          <w:ilvl w:val="0"/>
+          <w:numId w:val="0"/>
+        </w:numPr>
         <w:spacing w:lineRule="atLeast" w:line="384"/>
         <w:jc w:val="center"/>
         <w:textAlignment w:val="baseline"/>
@@ -52,12 +61,17 @@
     <w:p>
       <w:pPr>
         <w:pStyle w:val="Normal"/>
+        <w:numPr>
+          <w:ilvl w:val="0"/>
+          <w:numId w:val="0"/>
+        </w:numPr>
         <w:spacing w:lineRule="atLeast" w:line="312"/>
         <w:jc w:val="center"/>
         <w:textAlignment w:val="baseline"/>
         <w:outlineLvl w:val="0"/>
         <w:rPr>
-          <w:rFonts w:eastAsia="Times New Roman" w:cs="Arial" w:ascii="Arial" w:hAnsi="Arial"/>
+          <w:rFonts w:ascii="Arial" w:hAnsi="Arial" w:eastAsia="Times New Roman" w:cs="Arial"/>
+          <w:b/>
           <w:b/>
           <w:bCs/>
           <w:color w:val="006A71"/>
@@ -87,7 +101,7 @@
         <w:spacing w:lineRule="atLeast" w:line="384"/>
         <w:textAlignment w:val="baseline"/>
         <w:rPr>
-          <w:rFonts w:eastAsia="Times New Roman" w:cs="Arial" w:ascii="Arial" w:hAnsi="Arial"/>
+          <w:rFonts w:ascii="Arial" w:hAnsi="Arial" w:eastAsia="Times New Roman" w:cs="Arial"/>
           <w:color w:val="433F3F"/>
           <w:spacing w:val="3"/>
           <w:sz w:val="22"/>
@@ -112,7 +126,7 @@
         <w:spacing w:lineRule="atLeast" w:line="384"/>
         <w:textAlignment w:val="baseline"/>
         <w:rPr>
-          <w:rFonts w:eastAsia="Times New Roman" w:cs="Arial" w:ascii="Arial" w:hAnsi="Arial"/>
+          <w:rFonts w:ascii="Arial" w:hAnsi="Arial" w:eastAsia="Times New Roman" w:cs="Arial"/>
           <w:color w:val="433F3F"/>
           <w:spacing w:val="3"/>
           <w:sz w:val="22"/>
@@ -133,16 +147,10 @@
     </w:p>
     <w:tbl>
       <w:tblPr>
+        <w:tblW w:w="15593" w:type="dxa"/>
         <w:jc w:val="left"/>
         <w:tblInd w:w="-991" w:type="dxa"/>
-        <w:tblBorders>
-          <w:top w:val="nil"/>
-          <w:left w:val="nil"/>
-          <w:bottom w:val="nil"/>
-          <w:insideH w:val="nil"/>
-          <w:right w:val="nil"/>
-          <w:insideV w:val="nil"/>
-        </w:tblBorders>
+        <w:tblBorders/>
         <w:tblCellMar>
           <w:top w:w="0" w:type="dxa"/>
           <w:left w:w="0" w:type="dxa"/>
@@ -154,20 +162,11 @@
         <w:gridCol w:w="15593"/>
       </w:tblGrid>
       <w:tr>
-        <w:trPr>
-          <w:cantSplit w:val="false"/>
-        </w:trPr>
+        <w:trPr/>
         <w:tc>
           <w:tcPr>
             <w:tcW w:w="15593" w:type="dxa"/>
-            <w:tcBorders>
-              <w:top w:val="nil"/>
-              <w:left w:val="nil"/>
-              <w:bottom w:val="nil"/>
-              <w:insideH w:val="nil"/>
-              <w:right w:val="nil"/>
-              <w:insideV w:val="nil"/>
-            </w:tcBorders>
+            <w:tcBorders/>
             <w:shd w:fill="FFFFFF" w:val="clear"/>
           </w:tcPr>
           <w:p>
@@ -177,7 +176,7 @@
               <w:ind w:left="283" w:right="283" w:hanging="0"/>
               <w:textAlignment w:val="baseline"/>
               <w:rPr>
-                <w:rFonts w:eastAsia="Times New Roman" w:cs="Arial" w:ascii="Arial" w:hAnsi="Arial"/>
+                <w:rFonts w:ascii="Arial" w:hAnsi="Arial" w:eastAsia="Times New Roman" w:cs="Arial"/>
                 <w:color w:val="433F3F"/>
                 <w:spacing w:val="3"/>
                 <w:sz w:val="22"/>
@@ -280,20 +279,11 @@
         </w:tc>
       </w:tr>
       <w:tr>
-        <w:trPr>
-          <w:cantSplit w:val="false"/>
-        </w:trPr>
+        <w:trPr/>
         <w:tc>
           <w:tcPr>
             <w:tcW w:w="15593" w:type="dxa"/>
-            <w:tcBorders>
-              <w:top w:val="nil"/>
-              <w:left w:val="nil"/>
-              <w:bottom w:val="nil"/>
-              <w:insideH w:val="nil"/>
-              <w:right w:val="nil"/>
-              <w:insideV w:val="nil"/>
-            </w:tcBorders>
+            <w:tcBorders/>
             <w:shd w:fill="FFFFFF" w:val="clear"/>
           </w:tcPr>
           <w:p>
@@ -303,7 +293,7 @@
               <w:ind w:left="283" w:right="283" w:hanging="0"/>
               <w:textAlignment w:val="baseline"/>
               <w:rPr>
-                <w:rFonts w:eastAsia="Times New Roman" w:cs="Arial" w:ascii="Arial" w:hAnsi="Arial"/>
+                <w:rFonts w:ascii="Arial" w:hAnsi="Arial" w:eastAsia="Times New Roman" w:cs="Arial"/>
                 <w:color w:val="433F3F"/>
                 <w:spacing w:val="3"/>
                 <w:sz w:val="22"/>
@@ -351,20 +341,11 @@
         </w:tc>
       </w:tr>
       <w:tr>
-        <w:trPr>
-          <w:cantSplit w:val="false"/>
-        </w:trPr>
+        <w:trPr/>
         <w:tc>
           <w:tcPr>
             <w:tcW w:w="15593" w:type="dxa"/>
-            <w:tcBorders>
-              <w:top w:val="nil"/>
-              <w:left w:val="nil"/>
-              <w:bottom w:val="nil"/>
-              <w:insideH w:val="nil"/>
-              <w:right w:val="nil"/>
-              <w:insideV w:val="nil"/>
-            </w:tcBorders>
+            <w:tcBorders/>
             <w:shd w:fill="FFFFFF" w:val="clear"/>
           </w:tcPr>
           <w:p>
@@ -374,7 +355,7 @@
               <w:ind w:left="283" w:right="283" w:hanging="0"/>
               <w:textAlignment w:val="baseline"/>
               <w:rPr>
-                <w:rFonts w:eastAsia="Times New Roman" w:cs="Arial" w:ascii="Arial" w:hAnsi="Arial"/>
+                <w:rFonts w:ascii="Arial" w:hAnsi="Arial" w:eastAsia="Times New Roman" w:cs="Arial"/>
                 <w:color w:val="433F3F"/>
                 <w:spacing w:val="3"/>
                 <w:sz w:val="22"/>
@@ -434,20 +415,11 @@
         </w:tc>
       </w:tr>
       <w:tr>
-        <w:trPr>
-          <w:cantSplit w:val="false"/>
-        </w:trPr>
+        <w:trPr/>
         <w:tc>
           <w:tcPr>
             <w:tcW w:w="15593" w:type="dxa"/>
-            <w:tcBorders>
-              <w:top w:val="nil"/>
-              <w:left w:val="nil"/>
-              <w:bottom w:val="nil"/>
-              <w:insideH w:val="nil"/>
-              <w:right w:val="nil"/>
-              <w:insideV w:val="nil"/>
-            </w:tcBorders>
+            <w:tcBorders/>
             <w:shd w:fill="FFFFFF" w:val="clear"/>
           </w:tcPr>
           <w:p>
@@ -457,33 +429,33 @@
               <w:ind w:left="283" w:right="283" w:hanging="0"/>
               <w:textAlignment w:val="baseline"/>
               <w:rPr>
-                <w:rFonts w:eastAsia="Times New Roman" w:cs="Arial" w:ascii="Arial" w:hAnsi="Arial"/>
-                <w:color w:val="433F3F"/>
-                <w:spacing w:val="3"/>
-                <w:sz w:val="22"/>
-                <w:szCs w:val="22"/>
-                <w:lang w:val="en-US"/>
-              </w:rPr>
-            </w:pPr>
-            <w:r>
-              <w:rPr>
-                <w:rFonts w:eastAsia="Times New Roman" w:cs="Arial" w:ascii="Arial" w:hAnsi="Arial"/>
-                <w:color w:val="433F3F"/>
-                <w:spacing w:val="3"/>
-                <w:sz w:val="22"/>
-                <w:szCs w:val="22"/>
-                <w:lang w:val="en-US"/>
-              </w:rPr>
-            </w:r>
-          </w:p>
-          <w:p>
-            <w:pPr>
-              <w:pStyle w:val="Normal"/>
-              <w:spacing w:lineRule="atLeast" w:line="384" w:before="0" w:after="283"/>
-              <w:ind w:left="283" w:right="283" w:hanging="0"/>
-              <w:textAlignment w:val="baseline"/>
-              <w:rPr>
-                <w:rFonts w:eastAsia="Times New Roman" w:cs="Arial" w:ascii="Arial" w:hAnsi="Arial"/>
+                <w:rFonts w:ascii="Arial" w:hAnsi="Arial" w:eastAsia="Times New Roman" w:cs="Arial"/>
+                <w:color w:val="433F3F"/>
+                <w:spacing w:val="3"/>
+                <w:sz w:val="22"/>
+                <w:szCs w:val="22"/>
+                <w:lang w:val="en-US"/>
+              </w:rPr>
+            </w:pPr>
+            <w:r>
+              <w:rPr>
+                <w:rFonts w:eastAsia="Times New Roman" w:cs="Arial" w:ascii="Arial" w:hAnsi="Arial"/>
+                <w:color w:val="433F3F"/>
+                <w:spacing w:val="3"/>
+                <w:sz w:val="22"/>
+                <w:szCs w:val="22"/>
+                <w:lang w:val="en-US"/>
+              </w:rPr>
+            </w:r>
+          </w:p>
+          <w:p>
+            <w:pPr>
+              <w:pStyle w:val="Normal"/>
+              <w:spacing w:lineRule="atLeast" w:line="384" w:before="0" w:after="283"/>
+              <w:ind w:left="283" w:right="283" w:hanging="0"/>
+              <w:textAlignment w:val="baseline"/>
+              <w:rPr>
+                <w:rFonts w:ascii="Arial" w:hAnsi="Arial" w:eastAsia="Times New Roman" w:cs="Arial"/>
                 <w:color w:val="433F3F"/>
                 <w:spacing w:val="3"/>
                 <w:sz w:val="22"/>
@@ -519,20 +491,11 @@
         </w:tc>
       </w:tr>
       <w:tr>
-        <w:trPr>
-          <w:cantSplit w:val="false"/>
-        </w:trPr>
+        <w:trPr/>
         <w:tc>
           <w:tcPr>
             <w:tcW w:w="15593" w:type="dxa"/>
-            <w:tcBorders>
-              <w:top w:val="nil"/>
-              <w:left w:val="nil"/>
-              <w:bottom w:val="nil"/>
-              <w:insideH w:val="nil"/>
-              <w:right w:val="nil"/>
-              <w:insideV w:val="nil"/>
-            </w:tcBorders>
+            <w:tcBorders/>
             <w:shd w:fill="FFFFFF" w:val="clear"/>
           </w:tcPr>
           <w:p>
@@ -554,7 +517,7 @@
               <w:ind w:left="283" w:right="283" w:hanging="0"/>
               <w:textAlignment w:val="baseline"/>
               <w:rPr>
-                <w:rFonts w:eastAsia="Times New Roman" w:cs="Arial" w:ascii="Arial" w:hAnsi="Arial"/>
+                <w:rFonts w:ascii="Arial" w:hAnsi="Arial" w:eastAsia="Times New Roman" w:cs="Arial"/>
                 <w:color w:val="433F3F"/>
                 <w:spacing w:val="3"/>
                 <w:sz w:val="22"/>
@@ -595,7 +558,7 @@
               <w:ind w:left="283" w:right="283" w:hanging="0"/>
               <w:textAlignment w:val="baseline"/>
               <w:rPr>
-                <w:rFonts w:eastAsia="Times New Roman" w:cs="Arial" w:ascii="Arial" w:hAnsi="Arial"/>
+                <w:rFonts w:ascii="Arial" w:hAnsi="Arial" w:eastAsia="Times New Roman" w:cs="Arial"/>
                 <w:color w:val="433F3F"/>
                 <w:spacing w:val="3"/>
                 <w:sz w:val="22"/>
@@ -622,7 +585,7 @@
               <w:ind w:left="283" w:right="283" w:hanging="0"/>
               <w:textAlignment w:val="baseline"/>
               <w:rPr>
-                <w:rFonts w:eastAsia="Times New Roman" w:cs="Arial" w:ascii="Arial" w:hAnsi="Arial"/>
+                <w:rFonts w:ascii="Arial" w:hAnsi="Arial" w:eastAsia="Times New Roman" w:cs="Arial"/>
                 <w:color w:val="433F3F"/>
                 <w:spacing w:val="3"/>
                 <w:sz w:val="22"/>
@@ -687,7 +650,7 @@
               <w:ind w:left="283" w:right="283" w:hanging="0"/>
               <w:textAlignment w:val="baseline"/>
               <w:rPr>
-                <w:rFonts w:eastAsia="Times New Roman" w:cs="Arial" w:ascii="Arial" w:hAnsi="Arial"/>
+                <w:rFonts w:ascii="Arial" w:hAnsi="Arial" w:eastAsia="Times New Roman" w:cs="Arial"/>
                 <w:color w:val="433F3F"/>
                 <w:spacing w:val="3"/>
                 <w:sz w:val="22"/>
@@ -710,20 +673,11 @@
         </w:tc>
       </w:tr>
       <w:tr>
-        <w:trPr>
-          <w:cantSplit w:val="false"/>
-        </w:trPr>
+        <w:trPr/>
         <w:tc>
           <w:tcPr>
             <w:tcW w:w="15593" w:type="dxa"/>
-            <w:tcBorders>
-              <w:top w:val="nil"/>
-              <w:left w:val="nil"/>
-              <w:bottom w:val="nil"/>
-              <w:insideH w:val="nil"/>
-              <w:right w:val="nil"/>
-              <w:insideV w:val="nil"/>
-            </w:tcBorders>
+            <w:tcBorders/>
             <w:shd w:fill="FFFFFF" w:val="clear"/>
           </w:tcPr>
           <w:p>
@@ -733,7 +687,7 @@
               <w:ind w:left="283" w:right="283" w:hanging="0"/>
               <w:textAlignment w:val="baseline"/>
               <w:rPr>
-                <w:rFonts w:eastAsia="Times New Roman" w:cs="Arial" w:ascii="Arial" w:hAnsi="Arial"/>
+                <w:rFonts w:ascii="Arial" w:hAnsi="Arial" w:eastAsia="Times New Roman" w:cs="Arial"/>
                 <w:color w:val="433F3F"/>
                 <w:spacing w:val="3"/>
                 <w:sz w:val="22"/>
@@ -769,20 +723,11 @@
         </w:tc>
       </w:tr>
       <w:tr>
-        <w:trPr>
-          <w:cantSplit w:val="false"/>
-        </w:trPr>
+        <w:trPr/>
         <w:tc>
           <w:tcPr>
             <w:tcW w:w="15593" w:type="dxa"/>
-            <w:tcBorders>
-              <w:top w:val="nil"/>
-              <w:left w:val="nil"/>
-              <w:bottom w:val="nil"/>
-              <w:insideH w:val="nil"/>
-              <w:right w:val="nil"/>
-              <w:insideV w:val="nil"/>
-            </w:tcBorders>
+            <w:tcBorders/>
             <w:shd w:fill="FFFFFF" w:val="clear"/>
           </w:tcPr>
           <w:p>
@@ -792,7 +737,7 @@
               <w:ind w:left="283" w:right="283" w:hanging="0"/>
               <w:textAlignment w:val="baseline"/>
               <w:rPr>
-                <w:rFonts w:eastAsia="Times New Roman" w:cs="Arial" w:ascii="Arial" w:hAnsi="Arial"/>
+                <w:rFonts w:ascii="Arial" w:hAnsi="Arial" w:eastAsia="Times New Roman" w:cs="Arial"/>
                 <w:color w:val="433F3F"/>
                 <w:spacing w:val="3"/>
                 <w:sz w:val="22"/>
@@ -818,7 +763,7 @@
               <w:ind w:left="283" w:right="283" w:hanging="0"/>
               <w:textAlignment w:val="baseline"/>
               <w:rPr>
-                <w:rFonts w:eastAsia="Times New Roman" w:cs="Arial" w:ascii="Arial" w:hAnsi="Arial"/>
+                <w:rFonts w:ascii="Arial" w:hAnsi="Arial" w:eastAsia="Times New Roman" w:cs="Arial"/>
                 <w:color w:val="433F3F"/>
                 <w:spacing w:val="3"/>
                 <w:sz w:val="22"/>
@@ -878,20 +823,11 @@
         </w:tc>
       </w:tr>
       <w:tr>
-        <w:trPr>
-          <w:cantSplit w:val="false"/>
-        </w:trPr>
+        <w:trPr/>
         <w:tc>
           <w:tcPr>
             <w:tcW w:w="15593" w:type="dxa"/>
-            <w:tcBorders>
-              <w:top w:val="nil"/>
-              <w:left w:val="nil"/>
-              <w:bottom w:val="nil"/>
-              <w:insideH w:val="nil"/>
-              <w:right w:val="nil"/>
-              <w:insideV w:val="nil"/>
-            </w:tcBorders>
+            <w:tcBorders/>
             <w:shd w:fill="FFFFFF" w:val="clear"/>
           </w:tcPr>
           <w:p>
@@ -901,39 +837,32 @@
               <w:ind w:left="283" w:right="283" w:hanging="0"/>
               <w:textAlignment w:val="baseline"/>
               <w:rPr>
-                <w:rFonts w:eastAsia="Times New Roman" w:cs="Arial" w:ascii="Arial" w:hAnsi="Arial"/>
-                <w:color w:val="433F3F"/>
-                <w:spacing w:val="3"/>
-                <w:sz w:val="22"/>
-                <w:szCs w:val="22"/>
-                <w:lang w:val="en-US"/>
-              </w:rPr>
-            </w:pPr>
-            <w:r>
-              <w:rPr>
-                <w:rFonts w:eastAsia="Times New Roman" w:cs="Arial" w:ascii="Arial" w:hAnsi="Arial"/>
-                <w:color w:val="433F3F"/>
-                <w:spacing w:val="3"/>
-                <w:sz w:val="22"/>
-                <w:szCs w:val="22"/>
-                <w:lang w:val="en-US"/>
-              </w:rPr>
-            </w:r>
-          </w:p>
-          <w:p>
-            <w:pPr>
-              <w:pStyle w:val="Normal"/>
-              <w:spacing w:lineRule="atLeast" w:line="384" w:before="0" w:after="283"/>
-              <w:ind w:left="283" w:right="283" w:hanging="0"/>
-              <w:textAlignment w:val="baseline"/>
-              <w:rPr>
-                <w:rFonts w:eastAsia="Times New Roman" w:cs="Arial" w:ascii="Arial" w:hAnsi="Arial"/>
-                <w:color w:val="433F3F"/>
-                <w:spacing w:val="3"/>
-                <w:sz w:val="22"/>
-                <w:szCs w:val="22"/>
-                <w:lang w:val="en-US"/>
-              </w:rPr>
+                <w:rFonts w:ascii="Arial" w:hAnsi="Arial" w:eastAsia="Times New Roman" w:cs="Arial"/>
+                <w:color w:val="433F3F"/>
+                <w:spacing w:val="3"/>
+                <w:sz w:val="22"/>
+                <w:szCs w:val="22"/>
+                <w:lang w:val="en-US"/>
+              </w:rPr>
+            </w:pPr>
+            <w:r>
+              <w:rPr>
+                <w:rFonts w:eastAsia="Times New Roman" w:cs="Arial" w:ascii="Arial" w:hAnsi="Arial"/>
+                <w:color w:val="433F3F"/>
+                <w:spacing w:val="3"/>
+                <w:sz w:val="22"/>
+                <w:szCs w:val="22"/>
+                <w:lang w:val="en-US"/>
+              </w:rPr>
+            </w:r>
+          </w:p>
+          <w:p>
+            <w:pPr>
+              <w:pStyle w:val="Normal"/>
+              <w:spacing w:lineRule="atLeast" w:line="384" w:before="0" w:after="283"/>
+              <w:ind w:left="283" w:right="283" w:hanging="0"/>
+              <w:textAlignment w:val="baseline"/>
+              <w:rPr/>
             </w:pPr>
             <w:r>
               <w:rPr>
@@ -970,7 +899,7 @@
                 <w:szCs w:val="22"/>
                 <w:lang w:val="en-US"/>
               </w:rPr>
-              <w:t>$warranty_id</w:t>
+              <w:t>$warranty_seller_id</w:t>
             </w:r>
             <w:r>
               <w:rPr>
@@ -994,7 +923,7 @@
                 <w:szCs w:val="22"/>
                 <w:lang w:val="en-US"/>
               </w:rPr>
-              <w:t>$warranty_id</w:t>
+              <w:t>$warranty_buyer_id</w:t>
             </w:r>
             <w:r>
               <w:rPr>
@@ -1011,20 +940,11 @@
         </w:tc>
       </w:tr>
       <w:tr>
-        <w:trPr>
-          <w:cantSplit w:val="false"/>
-        </w:trPr>
+        <w:trPr/>
         <w:tc>
           <w:tcPr>
             <w:tcW w:w="15593" w:type="dxa"/>
-            <w:tcBorders>
-              <w:top w:val="nil"/>
-              <w:left w:val="nil"/>
-              <w:bottom w:val="nil"/>
-              <w:insideH w:val="nil"/>
-              <w:right w:val="nil"/>
-              <w:insideV w:val="nil"/>
-            </w:tcBorders>
+            <w:tcBorders/>
             <w:shd w:fill="FFFFFF" w:val="clear"/>
           </w:tcPr>
           <w:p>
@@ -1034,7 +954,7 @@
               <w:ind w:left="283" w:right="283" w:hanging="0"/>
               <w:textAlignment w:val="baseline"/>
               <w:rPr>
-                <w:rFonts w:eastAsia="Times New Roman" w:cs="Arial" w:ascii="Arial" w:hAnsi="Arial"/>
+                <w:rFonts w:ascii="Arial" w:hAnsi="Arial" w:eastAsia="Times New Roman" w:cs="Arial"/>
                 <w:color w:val="433F3F"/>
                 <w:spacing w:val="3"/>
                 <w:sz w:val="22"/>
@@ -1070,20 +990,11 @@
         </w:tc>
       </w:tr>
       <w:tr>
-        <w:trPr>
-          <w:cantSplit w:val="false"/>
-        </w:trPr>
+        <w:trPr/>
         <w:tc>
           <w:tcPr>
             <w:tcW w:w="15593" w:type="dxa"/>
-            <w:tcBorders>
-              <w:top w:val="nil"/>
-              <w:left w:val="nil"/>
-              <w:bottom w:val="nil"/>
-              <w:insideH w:val="nil"/>
-              <w:right w:val="nil"/>
-              <w:insideV w:val="nil"/>
-            </w:tcBorders>
+            <w:tcBorders/>
             <w:shd w:fill="FFFFFF" w:val="clear"/>
           </w:tcPr>
           <w:p>
@@ -1093,33 +1004,33 @@
               <w:ind w:left="283" w:right="283" w:hanging="0"/>
               <w:textAlignment w:val="baseline"/>
               <w:rPr>
-                <w:rFonts w:eastAsia="Times New Roman" w:cs="Arial" w:ascii="Arial" w:hAnsi="Arial"/>
-                <w:color w:val="433F3F"/>
-                <w:spacing w:val="3"/>
-                <w:sz w:val="22"/>
-                <w:szCs w:val="22"/>
-                <w:lang w:val="en-US"/>
-              </w:rPr>
-            </w:pPr>
-            <w:r>
-              <w:rPr>
-                <w:rFonts w:eastAsia="Times New Roman" w:cs="Arial" w:ascii="Arial" w:hAnsi="Arial"/>
-                <w:color w:val="433F3F"/>
-                <w:spacing w:val="3"/>
-                <w:sz w:val="22"/>
-                <w:szCs w:val="22"/>
-                <w:lang w:val="en-US"/>
-              </w:rPr>
-            </w:r>
-          </w:p>
-          <w:p>
-            <w:pPr>
-              <w:pStyle w:val="Normal"/>
-              <w:spacing w:lineRule="atLeast" w:line="384" w:before="0" w:after="283"/>
-              <w:ind w:left="283" w:right="283" w:hanging="0"/>
-              <w:textAlignment w:val="baseline"/>
-              <w:rPr>
-                <w:rFonts w:eastAsia="Times New Roman" w:cs="Arial" w:ascii="Arial" w:hAnsi="Arial"/>
+                <w:rFonts w:ascii="Arial" w:hAnsi="Arial" w:eastAsia="Times New Roman" w:cs="Arial"/>
+                <w:color w:val="433F3F"/>
+                <w:spacing w:val="3"/>
+                <w:sz w:val="22"/>
+                <w:szCs w:val="22"/>
+                <w:lang w:val="en-US"/>
+              </w:rPr>
+            </w:pPr>
+            <w:r>
+              <w:rPr>
+                <w:rFonts w:eastAsia="Times New Roman" w:cs="Arial" w:ascii="Arial" w:hAnsi="Arial"/>
+                <w:color w:val="433F3F"/>
+                <w:spacing w:val="3"/>
+                <w:sz w:val="22"/>
+                <w:szCs w:val="22"/>
+                <w:lang w:val="en-US"/>
+              </w:rPr>
+            </w:r>
+          </w:p>
+          <w:p>
+            <w:pPr>
+              <w:pStyle w:val="Normal"/>
+              <w:spacing w:lineRule="atLeast" w:line="384" w:before="0" w:after="283"/>
+              <w:ind w:left="283" w:right="283" w:hanging="0"/>
+              <w:textAlignment w:val="baseline"/>
+              <w:rPr>
+                <w:rFonts w:ascii="Arial" w:hAnsi="Arial" w:eastAsia="Times New Roman" w:cs="Arial"/>
                 <w:color w:val="433F3F"/>
                 <w:spacing w:val="3"/>
                 <w:sz w:val="22"/>
@@ -1155,20 +1066,11 @@
         </w:tc>
       </w:tr>
       <w:tr>
-        <w:trPr>
-          <w:cantSplit w:val="false"/>
-        </w:trPr>
+        <w:trPr/>
         <w:tc>
           <w:tcPr>
             <w:tcW w:w="15593" w:type="dxa"/>
-            <w:tcBorders>
-              <w:top w:val="nil"/>
-              <w:left w:val="nil"/>
-              <w:bottom w:val="nil"/>
-              <w:insideH w:val="nil"/>
-              <w:right w:val="nil"/>
-              <w:insideV w:val="nil"/>
-            </w:tcBorders>
+            <w:tcBorders/>
             <w:shd w:fill="FFFFFF" w:val="clear"/>
           </w:tcPr>
           <w:p>
@@ -1178,33 +1080,33 @@
               <w:ind w:left="283" w:right="283" w:hanging="0"/>
               <w:textAlignment w:val="baseline"/>
               <w:rPr>
-                <w:rFonts w:eastAsia="Times New Roman" w:cs="Arial" w:ascii="Arial" w:hAnsi="Arial"/>
-                <w:color w:val="433F3F"/>
-                <w:spacing w:val="3"/>
-                <w:sz w:val="22"/>
-                <w:szCs w:val="22"/>
-                <w:lang w:val="en-US"/>
-              </w:rPr>
-            </w:pPr>
-            <w:r>
-              <w:rPr>
-                <w:rFonts w:eastAsia="Times New Roman" w:cs="Arial" w:ascii="Arial" w:hAnsi="Arial"/>
-                <w:color w:val="433F3F"/>
-                <w:spacing w:val="3"/>
-                <w:sz w:val="22"/>
-                <w:szCs w:val="22"/>
-                <w:lang w:val="en-US"/>
-              </w:rPr>
-            </w:r>
-          </w:p>
-          <w:p>
-            <w:pPr>
-              <w:pStyle w:val="Normal"/>
-              <w:spacing w:lineRule="atLeast" w:line="384" w:before="0" w:after="283"/>
-              <w:ind w:left="283" w:right="283" w:hanging="0"/>
-              <w:textAlignment w:val="baseline"/>
-              <w:rPr>
-                <w:rFonts w:eastAsia="Times New Roman" w:cs="Arial" w:ascii="Arial" w:hAnsi="Arial"/>
+                <w:rFonts w:ascii="Arial" w:hAnsi="Arial" w:eastAsia="Times New Roman" w:cs="Arial"/>
+                <w:color w:val="433F3F"/>
+                <w:spacing w:val="3"/>
+                <w:sz w:val="22"/>
+                <w:szCs w:val="22"/>
+                <w:lang w:val="en-US"/>
+              </w:rPr>
+            </w:pPr>
+            <w:r>
+              <w:rPr>
+                <w:rFonts w:eastAsia="Times New Roman" w:cs="Arial" w:ascii="Arial" w:hAnsi="Arial"/>
+                <w:color w:val="433F3F"/>
+                <w:spacing w:val="3"/>
+                <w:sz w:val="22"/>
+                <w:szCs w:val="22"/>
+                <w:lang w:val="en-US"/>
+              </w:rPr>
+            </w:r>
+          </w:p>
+          <w:p>
+            <w:pPr>
+              <w:pStyle w:val="Normal"/>
+              <w:spacing w:lineRule="atLeast" w:line="384" w:before="0" w:after="283"/>
+              <w:ind w:left="283" w:right="283" w:hanging="0"/>
+              <w:textAlignment w:val="baseline"/>
+              <w:rPr>
+                <w:rFonts w:ascii="Arial" w:hAnsi="Arial" w:eastAsia="Times New Roman" w:cs="Arial"/>
                 <w:color w:val="433F3F"/>
                 <w:spacing w:val="3"/>
                 <w:sz w:val="22"/>
@@ -1240,20 +1142,11 @@
         </w:tc>
       </w:tr>
       <w:tr>
-        <w:trPr>
-          <w:cantSplit w:val="false"/>
-        </w:trPr>
+        <w:trPr/>
         <w:tc>
           <w:tcPr>
             <w:tcW w:w="15593" w:type="dxa"/>
-            <w:tcBorders>
-              <w:top w:val="nil"/>
-              <w:left w:val="nil"/>
-              <w:bottom w:val="nil"/>
-              <w:insideH w:val="nil"/>
-              <w:right w:val="nil"/>
-              <w:insideV w:val="nil"/>
-            </w:tcBorders>
+            <w:tcBorders/>
             <w:shd w:fill="FFFFFF" w:val="clear"/>
           </w:tcPr>
           <w:p>
@@ -1263,33 +1156,33 @@
               <w:ind w:left="283" w:right="283" w:hanging="0"/>
               <w:textAlignment w:val="baseline"/>
               <w:rPr>
-                <w:rFonts w:eastAsia="Times New Roman" w:cs="Arial" w:ascii="Arial" w:hAnsi="Arial"/>
-                <w:color w:val="433F3F"/>
-                <w:spacing w:val="3"/>
-                <w:sz w:val="22"/>
-                <w:szCs w:val="22"/>
-                <w:lang w:val="en-US"/>
-              </w:rPr>
-            </w:pPr>
-            <w:r>
-              <w:rPr>
-                <w:rFonts w:eastAsia="Times New Roman" w:cs="Arial" w:ascii="Arial" w:hAnsi="Arial"/>
-                <w:color w:val="433F3F"/>
-                <w:spacing w:val="3"/>
-                <w:sz w:val="22"/>
-                <w:szCs w:val="22"/>
-                <w:lang w:val="en-US"/>
-              </w:rPr>
-            </w:r>
-          </w:p>
-          <w:p>
-            <w:pPr>
-              <w:pStyle w:val="Normal"/>
-              <w:spacing w:lineRule="atLeast" w:line="384" w:before="0" w:after="283"/>
-              <w:ind w:left="283" w:right="283" w:hanging="0"/>
-              <w:textAlignment w:val="baseline"/>
-              <w:rPr>
-                <w:rFonts w:eastAsia="Times New Roman" w:cs="Arial" w:ascii="Arial" w:hAnsi="Arial"/>
+                <w:rFonts w:ascii="Arial" w:hAnsi="Arial" w:eastAsia="Times New Roman" w:cs="Arial"/>
+                <w:color w:val="433F3F"/>
+                <w:spacing w:val="3"/>
+                <w:sz w:val="22"/>
+                <w:szCs w:val="22"/>
+                <w:lang w:val="en-US"/>
+              </w:rPr>
+            </w:pPr>
+            <w:r>
+              <w:rPr>
+                <w:rFonts w:eastAsia="Times New Roman" w:cs="Arial" w:ascii="Arial" w:hAnsi="Arial"/>
+                <w:color w:val="433F3F"/>
+                <w:spacing w:val="3"/>
+                <w:sz w:val="22"/>
+                <w:szCs w:val="22"/>
+                <w:lang w:val="en-US"/>
+              </w:rPr>
+            </w:r>
+          </w:p>
+          <w:p>
+            <w:pPr>
+              <w:pStyle w:val="Normal"/>
+              <w:spacing w:lineRule="atLeast" w:line="384" w:before="0" w:after="283"/>
+              <w:ind w:left="283" w:right="283" w:hanging="0"/>
+              <w:textAlignment w:val="baseline"/>
+              <w:rPr>
+                <w:rFonts w:ascii="Arial" w:hAnsi="Arial" w:eastAsia="Times New Roman" w:cs="Arial"/>
                 <w:color w:val="433F3F"/>
                 <w:spacing w:val="3"/>
                 <w:sz w:val="22"/>
@@ -1349,20 +1242,11 @@
         </w:tc>
       </w:tr>
       <w:tr>
-        <w:trPr>
-          <w:cantSplit w:val="false"/>
-        </w:trPr>
+        <w:trPr/>
         <w:tc>
           <w:tcPr>
             <w:tcW w:w="15593" w:type="dxa"/>
-            <w:tcBorders>
-              <w:top w:val="nil"/>
-              <w:left w:val="nil"/>
-              <w:bottom w:val="nil"/>
-              <w:insideH w:val="nil"/>
-              <w:right w:val="nil"/>
-              <w:insideV w:val="nil"/>
-            </w:tcBorders>
+            <w:tcBorders/>
             <w:shd w:fill="FFFFFF" w:val="clear"/>
           </w:tcPr>
           <w:p>
@@ -1372,33 +1256,33 @@
               <w:ind w:left="283" w:right="283" w:hanging="0"/>
               <w:textAlignment w:val="baseline"/>
               <w:rPr>
-                <w:rFonts w:eastAsia="Times New Roman" w:cs="Arial" w:ascii="Arial" w:hAnsi="Arial"/>
-                <w:color w:val="433F3F"/>
-                <w:spacing w:val="3"/>
-                <w:sz w:val="22"/>
-                <w:szCs w:val="22"/>
-                <w:lang w:val="en-US"/>
-              </w:rPr>
-            </w:pPr>
-            <w:r>
-              <w:rPr>
-                <w:rFonts w:eastAsia="Times New Roman" w:cs="Arial" w:ascii="Arial" w:hAnsi="Arial"/>
-                <w:color w:val="433F3F"/>
-                <w:spacing w:val="3"/>
-                <w:sz w:val="22"/>
-                <w:szCs w:val="22"/>
-                <w:lang w:val="en-US"/>
-              </w:rPr>
-            </w:r>
-          </w:p>
-          <w:p>
-            <w:pPr>
-              <w:pStyle w:val="Normal"/>
-              <w:spacing w:lineRule="atLeast" w:line="384" w:before="0" w:after="283"/>
-              <w:ind w:left="283" w:right="283" w:hanging="0"/>
-              <w:textAlignment w:val="baseline"/>
-              <w:rPr>
-                <w:rFonts w:eastAsia="Times New Roman" w:cs="Arial" w:ascii="Arial" w:hAnsi="Arial"/>
+                <w:rFonts w:ascii="Arial" w:hAnsi="Arial" w:eastAsia="Times New Roman" w:cs="Arial"/>
+                <w:color w:val="433F3F"/>
+                <w:spacing w:val="3"/>
+                <w:sz w:val="22"/>
+                <w:szCs w:val="22"/>
+                <w:lang w:val="en-US"/>
+              </w:rPr>
+            </w:pPr>
+            <w:r>
+              <w:rPr>
+                <w:rFonts w:eastAsia="Times New Roman" w:cs="Arial" w:ascii="Arial" w:hAnsi="Arial"/>
+                <w:color w:val="433F3F"/>
+                <w:spacing w:val="3"/>
+                <w:sz w:val="22"/>
+                <w:szCs w:val="22"/>
+                <w:lang w:val="en-US"/>
+              </w:rPr>
+            </w:r>
+          </w:p>
+          <w:p>
+            <w:pPr>
+              <w:pStyle w:val="Normal"/>
+              <w:spacing w:lineRule="atLeast" w:line="384" w:before="0" w:after="283"/>
+              <w:ind w:left="283" w:right="283" w:hanging="0"/>
+              <w:textAlignment w:val="baseline"/>
+              <w:rPr>
+                <w:rFonts w:ascii="Arial" w:hAnsi="Arial" w:eastAsia="Times New Roman" w:cs="Arial"/>
                 <w:color w:val="433F3F"/>
                 <w:spacing w:val="3"/>
                 <w:sz w:val="22"/>
@@ -1434,20 +1318,11 @@
         </w:tc>
       </w:tr>
       <w:tr>
-        <w:trPr>
-          <w:cantSplit w:val="false"/>
-        </w:trPr>
+        <w:trPr/>
         <w:tc>
           <w:tcPr>
             <w:tcW w:w="15593" w:type="dxa"/>
-            <w:tcBorders>
-              <w:top w:val="nil"/>
-              <w:left w:val="nil"/>
-              <w:bottom w:val="nil"/>
-              <w:insideH w:val="nil"/>
-              <w:right w:val="nil"/>
-              <w:insideV w:val="nil"/>
-            </w:tcBorders>
+            <w:tcBorders/>
             <w:shd w:fill="FFFFFF" w:val="clear"/>
           </w:tcPr>
           <w:p>
@@ -1457,33 +1332,33 @@
               <w:ind w:left="283" w:right="283" w:hanging="0"/>
               <w:textAlignment w:val="baseline"/>
               <w:rPr>
-                <w:rFonts w:eastAsia="Times New Roman" w:cs="Arial" w:ascii="Arial" w:hAnsi="Arial"/>
-                <w:color w:val="433F3F"/>
-                <w:spacing w:val="3"/>
-                <w:sz w:val="22"/>
-                <w:szCs w:val="22"/>
-                <w:lang w:val="en-US"/>
-              </w:rPr>
-            </w:pPr>
-            <w:r>
-              <w:rPr>
-                <w:rFonts w:eastAsia="Times New Roman" w:cs="Arial" w:ascii="Arial" w:hAnsi="Arial"/>
-                <w:color w:val="433F3F"/>
-                <w:spacing w:val="3"/>
-                <w:sz w:val="22"/>
-                <w:szCs w:val="22"/>
-                <w:lang w:val="en-US"/>
-              </w:rPr>
-            </w:r>
-          </w:p>
-          <w:p>
-            <w:pPr>
-              <w:pStyle w:val="Normal"/>
-              <w:spacing w:lineRule="atLeast" w:line="384" w:before="0" w:after="283"/>
-              <w:ind w:left="283" w:right="283" w:hanging="0"/>
-              <w:textAlignment w:val="baseline"/>
-              <w:rPr>
-                <w:rFonts w:eastAsia="Times New Roman" w:cs="Arial" w:ascii="Arial" w:hAnsi="Arial"/>
+                <w:rFonts w:ascii="Arial" w:hAnsi="Arial" w:eastAsia="Times New Roman" w:cs="Arial"/>
+                <w:color w:val="433F3F"/>
+                <w:spacing w:val="3"/>
+                <w:sz w:val="22"/>
+                <w:szCs w:val="22"/>
+                <w:lang w:val="en-US"/>
+              </w:rPr>
+            </w:pPr>
+            <w:r>
+              <w:rPr>
+                <w:rFonts w:eastAsia="Times New Roman" w:cs="Arial" w:ascii="Arial" w:hAnsi="Arial"/>
+                <w:color w:val="433F3F"/>
+                <w:spacing w:val="3"/>
+                <w:sz w:val="22"/>
+                <w:szCs w:val="22"/>
+                <w:lang w:val="en-US"/>
+              </w:rPr>
+            </w:r>
+          </w:p>
+          <w:p>
+            <w:pPr>
+              <w:pStyle w:val="Normal"/>
+              <w:spacing w:lineRule="atLeast" w:line="384" w:before="0" w:after="283"/>
+              <w:ind w:left="283" w:right="283" w:hanging="0"/>
+              <w:textAlignment w:val="baseline"/>
+              <w:rPr>
+                <w:rFonts w:ascii="Arial" w:hAnsi="Arial" w:eastAsia="Times New Roman" w:cs="Arial"/>
                 <w:color w:val="433F3F"/>
                 <w:spacing w:val="3"/>
                 <w:sz w:val="22"/>
@@ -1519,20 +1394,11 @@
         </w:tc>
       </w:tr>
       <w:tr>
-        <w:trPr>
-          <w:cantSplit w:val="false"/>
-        </w:trPr>
+        <w:trPr/>
         <w:tc>
           <w:tcPr>
             <w:tcW w:w="15593" w:type="dxa"/>
-            <w:tcBorders>
-              <w:top w:val="nil"/>
-              <w:left w:val="nil"/>
-              <w:bottom w:val="nil"/>
-              <w:insideH w:val="nil"/>
-              <w:right w:val="nil"/>
-              <w:insideV w:val="nil"/>
-            </w:tcBorders>
+            <w:tcBorders/>
             <w:shd w:fill="FFFFFF" w:val="clear"/>
           </w:tcPr>
           <w:p>
@@ -1542,33 +1408,33 @@
               <w:ind w:left="283" w:right="283" w:hanging="0"/>
               <w:textAlignment w:val="baseline"/>
               <w:rPr>
-                <w:rFonts w:eastAsia="Times New Roman" w:cs="Arial" w:ascii="Arial" w:hAnsi="Arial"/>
-                <w:color w:val="433F3F"/>
-                <w:spacing w:val="3"/>
-                <w:sz w:val="22"/>
-                <w:szCs w:val="22"/>
-                <w:lang w:val="en-US"/>
-              </w:rPr>
-            </w:pPr>
-            <w:r>
-              <w:rPr>
-                <w:rFonts w:eastAsia="Times New Roman" w:cs="Arial" w:ascii="Arial" w:hAnsi="Arial"/>
-                <w:color w:val="433F3F"/>
-                <w:spacing w:val="3"/>
-                <w:sz w:val="22"/>
-                <w:szCs w:val="22"/>
-                <w:lang w:val="en-US"/>
-              </w:rPr>
-            </w:r>
-          </w:p>
-          <w:p>
-            <w:pPr>
-              <w:pStyle w:val="Normal"/>
-              <w:spacing w:lineRule="atLeast" w:line="384" w:before="0" w:after="283"/>
-              <w:ind w:left="283" w:right="283" w:hanging="0"/>
-              <w:textAlignment w:val="baseline"/>
-              <w:rPr>
-                <w:rFonts w:eastAsia="Times New Roman" w:cs="Arial" w:ascii="Arial" w:hAnsi="Arial"/>
+                <w:rFonts w:ascii="Arial" w:hAnsi="Arial" w:eastAsia="Times New Roman" w:cs="Arial"/>
+                <w:color w:val="433F3F"/>
+                <w:spacing w:val="3"/>
+                <w:sz w:val="22"/>
+                <w:szCs w:val="22"/>
+                <w:lang w:val="en-US"/>
+              </w:rPr>
+            </w:pPr>
+            <w:r>
+              <w:rPr>
+                <w:rFonts w:eastAsia="Times New Roman" w:cs="Arial" w:ascii="Arial" w:hAnsi="Arial"/>
+                <w:color w:val="433F3F"/>
+                <w:spacing w:val="3"/>
+                <w:sz w:val="22"/>
+                <w:szCs w:val="22"/>
+                <w:lang w:val="en-US"/>
+              </w:rPr>
+            </w:r>
+          </w:p>
+          <w:p>
+            <w:pPr>
+              <w:pStyle w:val="Normal"/>
+              <w:spacing w:lineRule="atLeast" w:line="384" w:before="0" w:after="283"/>
+              <w:ind w:left="283" w:right="283" w:hanging="0"/>
+              <w:textAlignment w:val="baseline"/>
+              <w:rPr>
+                <w:rFonts w:ascii="Arial" w:hAnsi="Arial" w:eastAsia="Times New Roman" w:cs="Arial"/>
                 <w:color w:val="433F3F"/>
                 <w:spacing w:val="3"/>
                 <w:sz w:val="22"/>
@@ -1604,20 +1470,11 @@
         </w:tc>
       </w:tr>
       <w:tr>
-        <w:trPr>
-          <w:cantSplit w:val="false"/>
-        </w:trPr>
+        <w:trPr/>
         <w:tc>
           <w:tcPr>
             <w:tcW w:w="15593" w:type="dxa"/>
-            <w:tcBorders>
-              <w:top w:val="nil"/>
-              <w:left w:val="nil"/>
-              <w:bottom w:val="nil"/>
-              <w:insideH w:val="nil"/>
-              <w:right w:val="nil"/>
-              <w:insideV w:val="nil"/>
-            </w:tcBorders>
+            <w:tcBorders/>
             <w:shd w:fill="FFFFFF" w:val="clear"/>
           </w:tcPr>
           <w:p>
@@ -1627,33 +1484,33 @@
               <w:ind w:left="283" w:right="283" w:hanging="0"/>
               <w:textAlignment w:val="baseline"/>
               <w:rPr>
-                <w:rFonts w:eastAsia="Times New Roman" w:cs="Arial" w:ascii="Arial" w:hAnsi="Arial"/>
-                <w:color w:val="433F3F"/>
-                <w:spacing w:val="3"/>
-                <w:sz w:val="22"/>
-                <w:szCs w:val="22"/>
-                <w:lang w:val="en-US"/>
-              </w:rPr>
-            </w:pPr>
-            <w:r>
-              <w:rPr>
-                <w:rFonts w:eastAsia="Times New Roman" w:cs="Arial" w:ascii="Arial" w:hAnsi="Arial"/>
-                <w:color w:val="433F3F"/>
-                <w:spacing w:val="3"/>
-                <w:sz w:val="22"/>
-                <w:szCs w:val="22"/>
-                <w:lang w:val="en-US"/>
-              </w:rPr>
-            </w:r>
-          </w:p>
-          <w:p>
-            <w:pPr>
-              <w:pStyle w:val="Normal"/>
-              <w:spacing w:lineRule="atLeast" w:line="384" w:before="0" w:after="283"/>
-              <w:ind w:left="283" w:right="283" w:hanging="0"/>
-              <w:textAlignment w:val="baseline"/>
-              <w:rPr>
-                <w:rFonts w:eastAsia="Times New Roman" w:cs="Arial" w:ascii="Arial" w:hAnsi="Arial"/>
+                <w:rFonts w:ascii="Arial" w:hAnsi="Arial" w:eastAsia="Times New Roman" w:cs="Arial"/>
+                <w:color w:val="433F3F"/>
+                <w:spacing w:val="3"/>
+                <w:sz w:val="22"/>
+                <w:szCs w:val="22"/>
+                <w:lang w:val="en-US"/>
+              </w:rPr>
+            </w:pPr>
+            <w:r>
+              <w:rPr>
+                <w:rFonts w:eastAsia="Times New Roman" w:cs="Arial" w:ascii="Arial" w:hAnsi="Arial"/>
+                <w:color w:val="433F3F"/>
+                <w:spacing w:val="3"/>
+                <w:sz w:val="22"/>
+                <w:szCs w:val="22"/>
+                <w:lang w:val="en-US"/>
+              </w:rPr>
+            </w:r>
+          </w:p>
+          <w:p>
+            <w:pPr>
+              <w:pStyle w:val="Normal"/>
+              <w:spacing w:lineRule="atLeast" w:line="384" w:before="0" w:after="283"/>
+              <w:ind w:left="283" w:right="283" w:hanging="0"/>
+              <w:textAlignment w:val="baseline"/>
+              <w:rPr>
+                <w:rFonts w:ascii="Arial" w:hAnsi="Arial" w:eastAsia="Times New Roman" w:cs="Arial"/>
                 <w:color w:val="433F3F"/>
                 <w:spacing w:val="3"/>
                 <w:sz w:val="22"/>
@@ -1717,7 +1574,7 @@
               <w:ind w:left="283" w:right="283" w:hanging="0"/>
               <w:textAlignment w:val="baseline"/>
               <w:rPr>
-                <w:rFonts w:eastAsia="Times New Roman" w:cs="Arial" w:ascii="Arial" w:hAnsi="Arial"/>
+                <w:rFonts w:ascii="Arial" w:hAnsi="Arial" w:eastAsia="Times New Roman" w:cs="Arial"/>
                 <w:color w:val="433F3F"/>
                 <w:spacing w:val="3"/>
                 <w:sz w:val="22"/>
@@ -1739,20 +1596,11 @@
         </w:tc>
       </w:tr>
       <w:tr>
-        <w:trPr>
-          <w:cantSplit w:val="false"/>
-        </w:trPr>
+        <w:trPr/>
         <w:tc>
           <w:tcPr>
             <w:tcW w:w="15593" w:type="dxa"/>
-            <w:tcBorders>
-              <w:top w:val="nil"/>
-              <w:left w:val="nil"/>
-              <w:bottom w:val="nil"/>
-              <w:insideH w:val="nil"/>
-              <w:right w:val="nil"/>
-              <w:insideV w:val="nil"/>
-            </w:tcBorders>
+            <w:tcBorders/>
             <w:shd w:fill="FFFFFF" w:val="clear"/>
           </w:tcPr>
           <w:p>
@@ -1762,7 +1610,7 @@
               <w:ind w:left="283" w:right="283" w:hanging="0"/>
               <w:textAlignment w:val="baseline"/>
               <w:rPr>
-                <w:rFonts w:eastAsia="Times New Roman" w:cs="Arial" w:ascii="Arial" w:hAnsi="Arial"/>
+                <w:rFonts w:ascii="Arial" w:hAnsi="Arial" w:eastAsia="Times New Roman" w:cs="Arial"/>
                 <w:color w:val="433F3F"/>
                 <w:spacing w:val="3"/>
                 <w:sz w:val="22"/>
@@ -1822,20 +1670,11 @@
         </w:tc>
       </w:tr>
       <w:tr>
-        <w:trPr>
-          <w:cantSplit w:val="false"/>
-        </w:trPr>
+        <w:trPr/>
         <w:tc>
           <w:tcPr>
             <w:tcW w:w="15593" w:type="dxa"/>
-            <w:tcBorders>
-              <w:top w:val="nil"/>
-              <w:left w:val="nil"/>
-              <w:bottom w:val="nil"/>
-              <w:insideH w:val="nil"/>
-              <w:right w:val="nil"/>
-              <w:insideV w:val="nil"/>
-            </w:tcBorders>
+            <w:tcBorders/>
             <w:shd w:fill="FFFFFF" w:val="clear"/>
           </w:tcPr>
           <w:p>
@@ -1845,33 +1684,33 @@
               <w:ind w:left="283" w:right="283" w:hanging="0"/>
               <w:textAlignment w:val="baseline"/>
               <w:rPr>
-                <w:rFonts w:eastAsia="Times New Roman" w:cs="Arial" w:ascii="Arial" w:hAnsi="Arial"/>
-                <w:color w:val="433F3F"/>
-                <w:spacing w:val="3"/>
-                <w:sz w:val="22"/>
-                <w:szCs w:val="22"/>
-                <w:lang w:val="en-US"/>
-              </w:rPr>
-            </w:pPr>
-            <w:r>
-              <w:rPr>
-                <w:rFonts w:eastAsia="Times New Roman" w:cs="Arial" w:ascii="Arial" w:hAnsi="Arial"/>
-                <w:color w:val="433F3F"/>
-                <w:spacing w:val="3"/>
-                <w:sz w:val="22"/>
-                <w:szCs w:val="22"/>
-                <w:lang w:val="en-US"/>
-              </w:rPr>
-            </w:r>
-          </w:p>
-          <w:p>
-            <w:pPr>
-              <w:pStyle w:val="Normal"/>
-              <w:spacing w:lineRule="atLeast" w:line="384" w:before="0" w:after="283"/>
-              <w:ind w:left="283" w:right="283" w:hanging="0"/>
-              <w:textAlignment w:val="baseline"/>
-              <w:rPr>
-                <w:rFonts w:eastAsia="Times New Roman" w:cs="Arial" w:ascii="Arial" w:hAnsi="Arial"/>
+                <w:rFonts w:ascii="Arial" w:hAnsi="Arial" w:eastAsia="Times New Roman" w:cs="Arial"/>
+                <w:color w:val="433F3F"/>
+                <w:spacing w:val="3"/>
+                <w:sz w:val="22"/>
+                <w:szCs w:val="22"/>
+                <w:lang w:val="en-US"/>
+              </w:rPr>
+            </w:pPr>
+            <w:r>
+              <w:rPr>
+                <w:rFonts w:eastAsia="Times New Roman" w:cs="Arial" w:ascii="Arial" w:hAnsi="Arial"/>
+                <w:color w:val="433F3F"/>
+                <w:spacing w:val="3"/>
+                <w:sz w:val="22"/>
+                <w:szCs w:val="22"/>
+                <w:lang w:val="en-US"/>
+              </w:rPr>
+            </w:r>
+          </w:p>
+          <w:p>
+            <w:pPr>
+              <w:pStyle w:val="Normal"/>
+              <w:spacing w:lineRule="atLeast" w:line="384" w:before="0" w:after="283"/>
+              <w:ind w:left="283" w:right="283" w:hanging="0"/>
+              <w:textAlignment w:val="baseline"/>
+              <w:rPr>
+                <w:rFonts w:ascii="Arial" w:hAnsi="Arial" w:eastAsia="Times New Roman" w:cs="Arial"/>
                 <w:color w:val="433F3F"/>
                 <w:spacing w:val="3"/>
                 <w:sz w:val="22"/>
@@ -1907,20 +1746,11 @@
         </w:tc>
       </w:tr>
       <w:tr>
-        <w:trPr>
-          <w:cantSplit w:val="false"/>
-        </w:trPr>
+        <w:trPr/>
         <w:tc>
           <w:tcPr>
             <w:tcW w:w="15593" w:type="dxa"/>
-            <w:tcBorders>
-              <w:top w:val="nil"/>
-              <w:left w:val="nil"/>
-              <w:bottom w:val="nil"/>
-              <w:insideH w:val="nil"/>
-              <w:right w:val="nil"/>
-              <w:insideV w:val="nil"/>
-            </w:tcBorders>
+            <w:tcBorders/>
             <w:shd w:fill="FFFFFF" w:val="clear"/>
           </w:tcPr>
           <w:p>
@@ -1930,33 +1760,33 @@
               <w:ind w:left="283" w:right="283" w:hanging="0"/>
               <w:textAlignment w:val="baseline"/>
               <w:rPr>
-                <w:rFonts w:eastAsia="Times New Roman" w:cs="Arial" w:ascii="Arial" w:hAnsi="Arial"/>
-                <w:color w:val="433F3F"/>
-                <w:spacing w:val="3"/>
-                <w:sz w:val="22"/>
-                <w:szCs w:val="22"/>
-                <w:lang w:val="en-US"/>
-              </w:rPr>
-            </w:pPr>
-            <w:r>
-              <w:rPr>
-                <w:rFonts w:eastAsia="Times New Roman" w:cs="Arial" w:ascii="Arial" w:hAnsi="Arial"/>
-                <w:color w:val="433F3F"/>
-                <w:spacing w:val="3"/>
-                <w:sz w:val="22"/>
-                <w:szCs w:val="22"/>
-                <w:lang w:val="en-US"/>
-              </w:rPr>
-            </w:r>
-          </w:p>
-          <w:p>
-            <w:pPr>
-              <w:pStyle w:val="Normal"/>
-              <w:spacing w:lineRule="atLeast" w:line="384" w:before="0" w:after="283"/>
-              <w:ind w:left="283" w:right="283" w:hanging="0"/>
-              <w:textAlignment w:val="baseline"/>
-              <w:rPr>
-                <w:rFonts w:eastAsia="Times New Roman" w:cs="Arial" w:ascii="Arial" w:hAnsi="Arial"/>
+                <w:rFonts w:ascii="Arial" w:hAnsi="Arial" w:eastAsia="Times New Roman" w:cs="Arial"/>
+                <w:color w:val="433F3F"/>
+                <w:spacing w:val="3"/>
+                <w:sz w:val="22"/>
+                <w:szCs w:val="22"/>
+                <w:lang w:val="en-US"/>
+              </w:rPr>
+            </w:pPr>
+            <w:r>
+              <w:rPr>
+                <w:rFonts w:eastAsia="Times New Roman" w:cs="Arial" w:ascii="Arial" w:hAnsi="Arial"/>
+                <w:color w:val="433F3F"/>
+                <w:spacing w:val="3"/>
+                <w:sz w:val="22"/>
+                <w:szCs w:val="22"/>
+                <w:lang w:val="en-US"/>
+              </w:rPr>
+            </w:r>
+          </w:p>
+          <w:p>
+            <w:pPr>
+              <w:pStyle w:val="Normal"/>
+              <w:spacing w:lineRule="atLeast" w:line="384" w:before="0" w:after="283"/>
+              <w:ind w:left="283" w:right="283" w:hanging="0"/>
+              <w:textAlignment w:val="baseline"/>
+              <w:rPr>
+                <w:rFonts w:ascii="Arial" w:hAnsi="Arial" w:eastAsia="Times New Roman" w:cs="Arial"/>
                 <w:color w:val="433F3F"/>
                 <w:spacing w:val="3"/>
                 <w:sz w:val="22"/>
@@ -1997,33 +1827,33 @@
               <w:ind w:left="283" w:right="283" w:hanging="0"/>
               <w:textAlignment w:val="baseline"/>
               <w:rPr>
-                <w:rFonts w:eastAsia="Times New Roman" w:cs="Arial" w:ascii="Arial" w:hAnsi="Arial"/>
-                <w:color w:val="433F3F"/>
-                <w:spacing w:val="3"/>
-                <w:sz w:val="22"/>
-                <w:szCs w:val="22"/>
-                <w:lang w:val="en-US"/>
-              </w:rPr>
-            </w:pPr>
-            <w:r>
-              <w:rPr>
-                <w:rFonts w:eastAsia="Times New Roman" w:cs="Arial" w:ascii="Arial" w:hAnsi="Arial"/>
-                <w:color w:val="433F3F"/>
-                <w:spacing w:val="3"/>
-                <w:sz w:val="22"/>
-                <w:szCs w:val="22"/>
-                <w:lang w:val="en-US"/>
-              </w:rPr>
-            </w:r>
-          </w:p>
-          <w:p>
-            <w:pPr>
-              <w:pStyle w:val="Normal"/>
-              <w:spacing w:lineRule="atLeast" w:line="384" w:before="0" w:after="283"/>
-              <w:ind w:left="283" w:right="283" w:hanging="0"/>
-              <w:textAlignment w:val="baseline"/>
-              <w:rPr>
-                <w:rFonts w:eastAsia="Times New Roman" w:cs="Arial" w:ascii="Arial" w:hAnsi="Arial"/>
+                <w:rFonts w:ascii="Arial" w:hAnsi="Arial" w:eastAsia="Times New Roman" w:cs="Arial"/>
+                <w:color w:val="433F3F"/>
+                <w:spacing w:val="3"/>
+                <w:sz w:val="22"/>
+                <w:szCs w:val="22"/>
+                <w:lang w:val="en-US"/>
+              </w:rPr>
+            </w:pPr>
+            <w:r>
+              <w:rPr>
+                <w:rFonts w:eastAsia="Times New Roman" w:cs="Arial" w:ascii="Arial" w:hAnsi="Arial"/>
+                <w:color w:val="433F3F"/>
+                <w:spacing w:val="3"/>
+                <w:sz w:val="22"/>
+                <w:szCs w:val="22"/>
+                <w:lang w:val="en-US"/>
+              </w:rPr>
+            </w:r>
+          </w:p>
+          <w:p>
+            <w:pPr>
+              <w:pStyle w:val="Normal"/>
+              <w:spacing w:lineRule="atLeast" w:line="384" w:before="0" w:after="283"/>
+              <w:ind w:left="283" w:right="283" w:hanging="0"/>
+              <w:textAlignment w:val="baseline"/>
+              <w:rPr>
+                <w:rFonts w:ascii="Arial" w:hAnsi="Arial" w:eastAsia="Times New Roman" w:cs="Arial"/>
                 <w:color w:val="433F3F"/>
                 <w:spacing w:val="3"/>
                 <w:sz w:val="22"/>
@@ -2098,7 +1928,7 @@
               <w:ind w:left="283" w:right="283" w:hanging="0"/>
               <w:textAlignment w:val="baseline"/>
               <w:rPr>
-                <w:rFonts w:eastAsia="Times New Roman" w:cs="Arial" w:ascii="Arial" w:hAnsi="Arial"/>
+                <w:rFonts w:ascii="Arial" w:hAnsi="Arial" w:eastAsia="Times New Roman" w:cs="Arial"/>
                 <w:color w:val="433F3F"/>
                 <w:spacing w:val="3"/>
                 <w:sz w:val="22"/>
@@ -2125,7 +1955,7 @@
               <w:ind w:left="283" w:right="283" w:hanging="0"/>
               <w:textAlignment w:val="baseline"/>
               <w:rPr>
-                <w:rFonts w:eastAsia="Times New Roman" w:cs="Arial" w:ascii="Arial" w:hAnsi="Arial"/>
+                <w:rFonts w:ascii="Arial" w:hAnsi="Arial" w:eastAsia="Times New Roman" w:cs="Arial"/>
                 <w:color w:val="433F3F"/>
                 <w:spacing w:val="3"/>
                 <w:sz w:val="22"/>
@@ -2152,7 +1982,7 @@
               <w:ind w:left="283" w:right="283" w:hanging="0"/>
               <w:textAlignment w:val="baseline"/>
               <w:rPr>
-                <w:rFonts w:eastAsia="Times New Roman" w:cs="Arial" w:ascii="Arial" w:hAnsi="Arial"/>
+                <w:rFonts w:ascii="Arial" w:hAnsi="Arial" w:eastAsia="Times New Roman" w:cs="Arial"/>
                 <w:color w:val="433F3F"/>
                 <w:spacing w:val="3"/>
                 <w:sz w:val="22"/>
@@ -2179,7 +2009,7 @@
               <w:ind w:left="283" w:right="283" w:hanging="0"/>
               <w:textAlignment w:val="baseline"/>
               <w:rPr>
-                <w:rFonts w:eastAsia="Times New Roman" w:cs="Arial" w:ascii="Arial" w:hAnsi="Arial"/>
+                <w:rFonts w:ascii="Arial" w:hAnsi="Arial" w:eastAsia="Times New Roman" w:cs="Arial"/>
                 <w:color w:val="433F3F"/>
                 <w:spacing w:val="3"/>
                 <w:sz w:val="22"/>
@@ -2206,7 +2036,7 @@
               <w:ind w:left="283" w:right="283" w:hanging="0"/>
               <w:textAlignment w:val="baseline"/>
               <w:rPr>
-                <w:rFonts w:eastAsia="Times New Roman" w:cs="Arial" w:ascii="Arial" w:hAnsi="Arial"/>
+                <w:rFonts w:ascii="Arial" w:hAnsi="Arial" w:eastAsia="Times New Roman" w:cs="Arial"/>
                 <w:color w:val="433F3F"/>
                 <w:spacing w:val="3"/>
                 <w:sz w:val="22"/>
@@ -2233,7 +2063,7 @@
               <w:ind w:left="283" w:right="283" w:hanging="0"/>
               <w:textAlignment w:val="baseline"/>
               <w:rPr>
-                <w:rFonts w:eastAsia="Times New Roman" w:cs="Arial" w:ascii="Arial" w:hAnsi="Arial"/>
+                <w:rFonts w:ascii="Arial" w:hAnsi="Arial" w:eastAsia="Times New Roman" w:cs="Arial"/>
                 <w:color w:val="433F3F"/>
                 <w:spacing w:val="3"/>
                 <w:sz w:val="22"/>
@@ -2260,7 +2090,7 @@
               <w:ind w:left="283" w:right="283" w:hanging="0"/>
               <w:textAlignment w:val="baseline"/>
               <w:rPr>
-                <w:rFonts w:eastAsia="Times New Roman" w:cs="Arial" w:ascii="Arial" w:hAnsi="Arial"/>
+                <w:rFonts w:ascii="Arial" w:hAnsi="Arial" w:eastAsia="Times New Roman" w:cs="Arial"/>
                 <w:color w:val="433F3F"/>
                 <w:spacing w:val="3"/>
                 <w:sz w:val="22"/>
@@ -2311,7 +2141,7 @@
               <w:ind w:left="283" w:right="283" w:hanging="0"/>
               <w:textAlignment w:val="baseline"/>
               <w:rPr>
-                <w:rFonts w:eastAsia="Times New Roman" w:cs="Arial" w:ascii="Arial" w:hAnsi="Arial"/>
+                <w:rFonts w:ascii="Arial" w:hAnsi="Arial" w:eastAsia="Times New Roman" w:cs="Arial"/>
                 <w:color w:val="433F3F"/>
                 <w:spacing w:val="3"/>
                 <w:sz w:val="22"/>
@@ -2434,7 +2264,7 @@
               <w:ind w:left="283" w:right="283" w:hanging="0"/>
               <w:textAlignment w:val="baseline"/>
               <w:rPr>
-                <w:rFonts w:eastAsia="Times New Roman" w:cs="Arial" w:ascii="Arial" w:hAnsi="Arial"/>
+                <w:rFonts w:ascii="Arial" w:hAnsi="Arial" w:eastAsia="Times New Roman" w:cs="Arial"/>
                 <w:color w:val="433F3F"/>
                 <w:spacing w:val="3"/>
                 <w:sz w:val="22"/>
@@ -2461,7 +2291,7 @@
               <w:ind w:left="283" w:right="283" w:hanging="0"/>
               <w:textAlignment w:val="baseline"/>
               <w:rPr>
-                <w:rFonts w:eastAsia="Times New Roman" w:cs="Arial" w:ascii="Arial" w:hAnsi="Arial"/>
+                <w:rFonts w:ascii="Arial" w:hAnsi="Arial" w:eastAsia="Times New Roman" w:cs="Arial"/>
                 <w:color w:val="433F3F"/>
                 <w:spacing w:val="3"/>
                 <w:sz w:val="22"/>
@@ -2488,7 +2318,7 @@
               <w:ind w:left="283" w:right="283" w:hanging="0"/>
               <w:textAlignment w:val="baseline"/>
               <w:rPr>
-                <w:rFonts w:eastAsia="Times New Roman" w:cs="Arial" w:ascii="Arial" w:hAnsi="Arial"/>
+                <w:rFonts w:ascii="Arial" w:hAnsi="Arial" w:eastAsia="Times New Roman" w:cs="Arial"/>
                 <w:color w:val="433F3F"/>
                 <w:spacing w:val="3"/>
                 <w:sz w:val="22"/>
@@ -2539,7 +2369,7 @@
               <w:ind w:left="283" w:right="283" w:hanging="0"/>
               <w:textAlignment w:val="baseline"/>
               <w:rPr>
-                <w:rFonts w:eastAsia="Times New Roman" w:cs="Arial" w:ascii="Arial" w:hAnsi="Arial"/>
+                <w:rFonts w:ascii="Arial" w:hAnsi="Arial" w:eastAsia="Times New Roman" w:cs="Arial"/>
                 <w:color w:val="433F3F"/>
                 <w:spacing w:val="3"/>
                 <w:sz w:val="22"/>
@@ -2614,7 +2444,7 @@
               <w:ind w:left="283" w:right="283" w:hanging="0"/>
               <w:textAlignment w:val="baseline"/>
               <w:rPr>
-                <w:rFonts w:eastAsia="Times New Roman" w:cs="Arial" w:ascii="Arial" w:hAnsi="Arial"/>
+                <w:rFonts w:ascii="Arial" w:hAnsi="Arial" w:eastAsia="Times New Roman" w:cs="Arial"/>
                 <w:color w:val="433F3F"/>
                 <w:spacing w:val="3"/>
                 <w:sz w:val="22"/>
@@ -2641,7 +2471,7 @@
               <w:ind w:left="283" w:right="283" w:hanging="0"/>
               <w:textAlignment w:val="baseline"/>
               <w:rPr>
-                <w:rFonts w:eastAsia="Times New Roman" w:cs="Arial" w:ascii="Arial" w:hAnsi="Arial"/>
+                <w:rFonts w:ascii="Arial" w:hAnsi="Arial" w:eastAsia="Times New Roman" w:cs="Arial"/>
                 <w:color w:val="433F3F"/>
                 <w:spacing w:val="3"/>
                 <w:sz w:val="22"/>
@@ -2668,7 +2498,7 @@
               <w:ind w:left="283" w:right="283" w:hanging="0"/>
               <w:textAlignment w:val="baseline"/>
               <w:rPr>
-                <w:rFonts w:eastAsia="Times New Roman" w:cs="Arial" w:ascii="Arial" w:hAnsi="Arial"/>
+                <w:rFonts w:ascii="Arial" w:hAnsi="Arial" w:eastAsia="Times New Roman" w:cs="Arial"/>
                 <w:color w:val="433F3F"/>
                 <w:spacing w:val="3"/>
                 <w:sz w:val="22"/>
@@ -2716,7 +2546,7 @@
 </file>
 
 <file path=word/styles.xml><?xml version="1.0" encoding="utf-8"?>
-<w:styles xmlns:w="http://schemas.openxmlformats.org/wordprocessingml/2006/main">
+<w:styles xmlns:w="http://schemas.openxmlformats.org/wordprocessingml/2006/main" xmlns:w14="http://schemas.microsoft.com/office/word/2010/wordml" xmlns:mc="http://schemas.openxmlformats.org/markup-compatibility/2006" mc:Ignorable="w14">
   <w:docDefaults>
     <w:rPrDefault>
       <w:rPr>
@@ -2729,380 +2559,380 @@
       <w:pPr/>
     </w:pPrDefault>
   </w:docDefaults>
-  <w:latentStyles w:count="375" w:defQFormat="0" w:defUnhideWhenUsed="0" w:defSemiHidden="0" w:defUIPriority="99" w:defLockedState="0">
-    <w:lsdException w:qFormat="1" w:uiPriority="0" w:name="Normal"/>
-    <w:lsdException w:qFormat="1" w:uiPriority="9" w:name="heading 1"/>
-    <w:lsdException w:qFormat="1" w:semiHidden="1" w:uiPriority="9" w:unhideWhenUsed="1" w:name="heading 2"/>
-    <w:lsdException w:qFormat="1" w:semiHidden="1" w:uiPriority="9" w:unhideWhenUsed="1" w:name="heading 3"/>
-    <w:lsdException w:qFormat="1" w:semiHidden="1" w:uiPriority="9" w:unhideWhenUsed="1" w:name="heading 4"/>
-    <w:lsdException w:qFormat="1" w:semiHidden="1" w:uiPriority="9" w:unhideWhenUsed="1" w:name="heading 5"/>
-    <w:lsdException w:qFormat="1" w:semiHidden="1" w:uiPriority="9" w:unhideWhenUsed="1" w:name="heading 6"/>
-    <w:lsdException w:qFormat="1" w:semiHidden="1" w:uiPriority="9" w:unhideWhenUsed="1" w:name="heading 7"/>
-    <w:lsdException w:qFormat="1" w:semiHidden="1" w:uiPriority="9" w:unhideWhenUsed="1" w:name="heading 8"/>
-    <w:lsdException w:qFormat="1" w:semiHidden="1" w:uiPriority="9" w:unhideWhenUsed="1" w:name="heading 9"/>
-    <w:lsdException w:semiHidden="1" w:unhideWhenUsed="1" w:name="index 1"/>
-    <w:lsdException w:semiHidden="1" w:unhideWhenUsed="1" w:name="index 2"/>
-    <w:lsdException w:semiHidden="1" w:unhideWhenUsed="1" w:name="index 3"/>
-    <w:lsdException w:semiHidden="1" w:unhideWhenUsed="1" w:name="index 4"/>
-    <w:lsdException w:semiHidden="1" w:unhideWhenUsed="1" w:name="index 5"/>
-    <w:lsdException w:semiHidden="1" w:unhideWhenUsed="1" w:name="index 6"/>
-    <w:lsdException w:semiHidden="1" w:unhideWhenUsed="1" w:name="index 7"/>
-    <w:lsdException w:semiHidden="1" w:unhideWhenUsed="1" w:name="index 8"/>
-    <w:lsdException w:semiHidden="1" w:unhideWhenUsed="1" w:name="index 9"/>
-    <w:lsdException w:semiHidden="1" w:uiPriority="39" w:unhideWhenUsed="1" w:name="toc 1"/>
-    <w:lsdException w:semiHidden="1" w:uiPriority="39" w:unhideWhenUsed="1" w:name="toc 2"/>
-    <w:lsdException w:semiHidden="1" w:uiPriority="39" w:unhideWhenUsed="1" w:name="toc 3"/>
-    <w:lsdException w:semiHidden="1" w:uiPriority="39" w:unhideWhenUsed="1" w:name="toc 4"/>
-    <w:lsdException w:semiHidden="1" w:uiPriority="39" w:unhideWhenUsed="1" w:name="toc 5"/>
-    <w:lsdException w:semiHidden="1" w:uiPriority="39" w:unhideWhenUsed="1" w:name="toc 6"/>
-    <w:lsdException w:semiHidden="1" w:uiPriority="39" w:unhideWhenUsed="1" w:name="toc 7"/>
-    <w:lsdException w:semiHidden="1" w:uiPriority="39" w:unhideWhenUsed="1" w:name="toc 8"/>
-    <w:lsdException w:semiHidden="1" w:uiPriority="39" w:unhideWhenUsed="1" w:name="toc 9"/>
-    <w:lsdException w:semiHidden="1" w:unhideWhenUsed="1" w:name="Normal Indent"/>
-    <w:lsdException w:semiHidden="1" w:unhideWhenUsed="1" w:name="footnote text"/>
-    <w:lsdException w:semiHidden="1" w:unhideWhenUsed="1" w:name="annotation text"/>
-    <w:lsdException w:semiHidden="1" w:unhideWhenUsed="1" w:name="header"/>
-    <w:lsdException w:semiHidden="1" w:unhideWhenUsed="1" w:name="footer"/>
-    <w:lsdException w:semiHidden="1" w:unhideWhenUsed="1" w:name="index heading"/>
-    <w:lsdException w:qFormat="1" w:semiHidden="1" w:uiPriority="35" w:unhideWhenUsed="1" w:name="caption"/>
-    <w:lsdException w:semiHidden="1" w:unhideWhenUsed="1" w:name="table of figures"/>
-    <w:lsdException w:semiHidden="1" w:unhideWhenUsed="1" w:name="envelope address"/>
-    <w:lsdException w:semiHidden="1" w:unhideWhenUsed="1" w:name="envelope return"/>
-    <w:lsdException w:semiHidden="1" w:unhideWhenUsed="1" w:name="footnote reference"/>
-    <w:lsdException w:semiHidden="1" w:unhideWhenUsed="1" w:name="annotation reference"/>
-    <w:lsdException w:semiHidden="1" w:unhideWhenUsed="1" w:name="line number"/>
-    <w:lsdException w:semiHidden="1" w:unhideWhenUsed="1" w:name="page number"/>
-    <w:lsdException w:semiHidden="1" w:unhideWhenUsed="1" w:name="endnote reference"/>
-    <w:lsdException w:semiHidden="1" w:unhideWhenUsed="1" w:name="endnote text"/>
-    <w:lsdException w:semiHidden="1" w:unhideWhenUsed="1" w:name="table of authorities"/>
-    <w:lsdException w:semiHidden="1" w:unhideWhenUsed="1" w:name="macro"/>
-    <w:lsdException w:semiHidden="1" w:unhideWhenUsed="1" w:name="toa heading"/>
-    <w:lsdException w:semiHidden="1" w:unhideWhenUsed="1" w:name="List"/>
-    <w:lsdException w:semiHidden="1" w:unhideWhenUsed="1" w:name="List Bullet"/>
-    <w:lsdException w:semiHidden="1" w:unhideWhenUsed="1" w:name="List Number"/>
-    <w:lsdException w:semiHidden="1" w:unhideWhenUsed="1" w:name="List 2"/>
-    <w:lsdException w:semiHidden="1" w:unhideWhenUsed="1" w:name="List 3"/>
-    <w:lsdException w:semiHidden="1" w:unhideWhenUsed="1" w:name="List 4"/>
-    <w:lsdException w:semiHidden="1" w:unhideWhenUsed="1" w:name="List 5"/>
-    <w:lsdException w:semiHidden="1" w:unhideWhenUsed="1" w:name="List Bullet 2"/>
-    <w:lsdException w:semiHidden="1" w:unhideWhenUsed="1" w:name="List Bullet 3"/>
-    <w:lsdException w:semiHidden="1" w:unhideWhenUsed="1" w:name="List Bullet 4"/>
-    <w:lsdException w:semiHidden="1" w:unhideWhenUsed="1" w:name="List Bullet 5"/>
-    <w:lsdException w:semiHidden="1" w:unhideWhenUsed="1" w:name="List Number 2"/>
-    <w:lsdException w:semiHidden="1" w:unhideWhenUsed="1" w:name="List Number 3"/>
-    <w:lsdException w:semiHidden="1" w:unhideWhenUsed="1" w:name="List Number 4"/>
-    <w:lsdException w:semiHidden="1" w:unhideWhenUsed="1" w:name="List Number 5"/>
-    <w:lsdException w:qFormat="1" w:uiPriority="10" w:name="Title"/>
-    <w:lsdException w:semiHidden="1" w:unhideWhenUsed="1" w:name="Closing"/>
-    <w:lsdException w:semiHidden="1" w:unhideWhenUsed="1" w:name="Signature"/>
-    <w:lsdException w:semiHidden="1" w:uiPriority="1" w:unhideWhenUsed="1" w:name="Default Paragraph Font"/>
-    <w:lsdException w:semiHidden="1" w:unhideWhenUsed="1" w:name="Body Text"/>
-    <w:lsdException w:semiHidden="1" w:unhideWhenUsed="1" w:name="Body Text Indent"/>
-    <w:lsdException w:semiHidden="1" w:unhideWhenUsed="1" w:name="List Continue"/>
-    <w:lsdException w:semiHidden="1" w:unhideWhenUsed="1" w:name="List Continue 2"/>
-    <w:lsdException w:semiHidden="1" w:unhideWhenUsed="1" w:name="List Continue 3"/>
-    <w:lsdException w:semiHidden="1" w:unhideWhenUsed="1" w:name="List Continue 4"/>
-    <w:lsdException w:semiHidden="1" w:unhideWhenUsed="1" w:name="List Continue 5"/>
-    <w:lsdException w:semiHidden="1" w:unhideWhenUsed="1" w:name="Message Header"/>
-    <w:lsdException w:qFormat="1" w:uiPriority="11" w:name="Subtitle"/>
-    <w:lsdException w:semiHidden="1" w:unhideWhenUsed="1" w:name="Salutation"/>
-    <w:lsdException w:semiHidden="1" w:unhideWhenUsed="1" w:name="Date"/>
-    <w:lsdException w:semiHidden="1" w:unhideWhenUsed="1" w:name="Body Text First Indent"/>
-    <w:lsdException w:semiHidden="1" w:unhideWhenUsed="1" w:name="Body Text First Indent 2"/>
-    <w:lsdException w:semiHidden="1" w:unhideWhenUsed="1" w:name="Note Heading"/>
-    <w:lsdException w:semiHidden="1" w:unhideWhenUsed="1" w:name="Body Text 2"/>
-    <w:lsdException w:semiHidden="1" w:unhideWhenUsed="1" w:name="Body Text 3"/>
-    <w:lsdException w:semiHidden="1" w:unhideWhenUsed="1" w:name="Body Text Indent 2"/>
-    <w:lsdException w:semiHidden="1" w:unhideWhenUsed="1" w:name="Body Text Indent 3"/>
-    <w:lsdException w:semiHidden="1" w:unhideWhenUsed="1" w:name="Block Text"/>
-    <w:lsdException w:semiHidden="1" w:unhideWhenUsed="1" w:name="Hyperlink"/>
-    <w:lsdException w:semiHidden="1" w:unhideWhenUsed="1" w:name="FollowedHyperlink"/>
-    <w:lsdException w:qFormat="1" w:uiPriority="22" w:name="Strong"/>
-    <w:lsdException w:qFormat="1" w:uiPriority="20" w:name="Emphasis"/>
-    <w:lsdException w:semiHidden="1" w:unhideWhenUsed="1" w:name="Document Map"/>
-    <w:lsdException w:semiHidden="1" w:unhideWhenUsed="1" w:name="Plain Text"/>
-    <w:lsdException w:semiHidden="1" w:unhideWhenUsed="1" w:name="E-mail Signature"/>
-    <w:lsdException w:semiHidden="1" w:unhideWhenUsed="1" w:name="HTML Top of Form"/>
-    <w:lsdException w:semiHidden="1" w:unhideWhenUsed="1" w:name="HTML Bottom of Form"/>
-    <w:lsdException w:semiHidden="1" w:unhideWhenUsed="1" w:name="Normal (Web)"/>
-    <w:lsdException w:semiHidden="1" w:unhideWhenUsed="1" w:name="HTML Acronym"/>
-    <w:lsdException w:semiHidden="1" w:unhideWhenUsed="1" w:name="HTML Address"/>
-    <w:lsdException w:semiHidden="1" w:unhideWhenUsed="1" w:name="HTML Cite"/>
-    <w:lsdException w:semiHidden="1" w:unhideWhenUsed="1" w:name="HTML Code"/>
-    <w:lsdException w:semiHidden="1" w:unhideWhenUsed="1" w:name="HTML Definition"/>
-    <w:lsdException w:semiHidden="1" w:unhideWhenUsed="1" w:name="HTML Keyboard"/>
-    <w:lsdException w:semiHidden="1" w:unhideWhenUsed="1" w:name="HTML Preformatted"/>
-    <w:lsdException w:semiHidden="1" w:unhideWhenUsed="1" w:name="HTML Sample"/>
-    <w:lsdException w:semiHidden="1" w:unhideWhenUsed="1" w:name="HTML Typewriter"/>
-    <w:lsdException w:semiHidden="1" w:unhideWhenUsed="1" w:name="HTML Variable"/>
-    <w:lsdException w:semiHidden="1" w:unhideWhenUsed="1" w:name="Normal Table"/>
-    <w:lsdException w:semiHidden="1" w:unhideWhenUsed="1" w:name="annotation subject"/>
-    <w:lsdException w:semiHidden="1" w:unhideWhenUsed="1" w:name="No List"/>
-    <w:lsdException w:semiHidden="1" w:unhideWhenUsed="1" w:name="Outline List 1"/>
-    <w:lsdException w:semiHidden="1" w:unhideWhenUsed="1" w:name="Outline List 2"/>
-    <w:lsdException w:semiHidden="1" w:unhideWhenUsed="1" w:name="Outline List 3"/>
-    <w:lsdException w:semiHidden="1" w:unhideWhenUsed="1" w:name="Table Simple 1"/>
-    <w:lsdException w:semiHidden="1" w:unhideWhenUsed="1" w:name="Table Simple 2"/>
-    <w:lsdException w:semiHidden="1" w:unhideWhenUsed="1" w:name="Table Simple 3"/>
-    <w:lsdException w:semiHidden="1" w:unhideWhenUsed="1" w:name="Table Classic 1"/>
-    <w:lsdException w:semiHidden="1" w:unhideWhenUsed="1" w:name="Table Classic 2"/>
-    <w:lsdException w:semiHidden="1" w:unhideWhenUsed="1" w:name="Table Classic 3"/>
-    <w:lsdException w:semiHidden="1" w:unhideWhenUsed="1" w:name="Table Classic 4"/>
-    <w:lsdException w:semiHidden="1" w:unhideWhenUsed="1" w:name="Table Colorful 1"/>
-    <w:lsdException w:semiHidden="1" w:unhideWhenUsed="1" w:name="Table Colorful 2"/>
-    <w:lsdException w:semiHidden="1" w:unhideWhenUsed="1" w:name="Table Colorful 3"/>
-    <w:lsdException w:semiHidden="1" w:unhideWhenUsed="1" w:name="Table Columns 1"/>
-    <w:lsdException w:semiHidden="1" w:unhideWhenUsed="1" w:name="Table Columns 2"/>
-    <w:lsdException w:semiHidden="1" w:unhideWhenUsed="1" w:name="Table Columns 3"/>
-    <w:lsdException w:semiHidden="1" w:unhideWhenUsed="1" w:name="Table Columns 4"/>
-    <w:lsdException w:semiHidden="1" w:unhideWhenUsed="1" w:name="Table Columns 5"/>
-    <w:lsdException w:semiHidden="1" w:unhideWhenUsed="1" w:name="Table Grid 1"/>
-    <w:lsdException w:semiHidden="1" w:unhideWhenUsed="1" w:name="Table Grid 2"/>
-    <w:lsdException w:semiHidden="1" w:unhideWhenUsed="1" w:name="Table Grid 3"/>
-    <w:lsdException w:semiHidden="1" w:unhideWhenUsed="1" w:name="Table Grid 4"/>
-    <w:lsdException w:semiHidden="1" w:unhideWhenUsed="1" w:name="Table Grid 5"/>
-    <w:lsdException w:semiHidden="1" w:unhideWhenUsed="1" w:name="Table Grid 6"/>
-    <w:lsdException w:semiHidden="1" w:unhideWhenUsed="1" w:name="Table Grid 7"/>
-    <w:lsdException w:semiHidden="1" w:unhideWhenUsed="1" w:name="Table Grid 8"/>
-    <w:lsdException w:semiHidden="1" w:unhideWhenUsed="1" w:name="Table List 1"/>
-    <w:lsdException w:semiHidden="1" w:unhideWhenUsed="1" w:name="Table List 2"/>
-    <w:lsdException w:semiHidden="1" w:unhideWhenUsed="1" w:name="Table List 3"/>
-    <w:lsdException w:semiHidden="1" w:unhideWhenUsed="1" w:name="Table List 4"/>
-    <w:lsdException w:semiHidden="1" w:unhideWhenUsed="1" w:name="Table List 5"/>
-    <w:lsdException w:semiHidden="1" w:unhideWhenUsed="1" w:name="Table List 6"/>
-    <w:lsdException w:semiHidden="1" w:unhideWhenUsed="1" w:name="Table List 7"/>
-    <w:lsdException w:semiHidden="1" w:unhideWhenUsed="1" w:name="Table List 8"/>
-    <w:lsdException w:semiHidden="1" w:unhideWhenUsed="1" w:name="Table 3D effects 1"/>
-    <w:lsdException w:semiHidden="1" w:unhideWhenUsed="1" w:name="Table 3D effects 2"/>
-    <w:lsdException w:semiHidden="1" w:unhideWhenUsed="1" w:name="Table 3D effects 3"/>
-    <w:lsdException w:semiHidden="1" w:unhideWhenUsed="1" w:name="Table Contemporary"/>
-    <w:lsdException w:semiHidden="1" w:unhideWhenUsed="1" w:name="Table Elegant"/>
-    <w:lsdException w:semiHidden="1" w:unhideWhenUsed="1" w:name="Table Professional"/>
-    <w:lsdException w:semiHidden="1" w:unhideWhenUsed="1" w:name="Table Subtle 1"/>
-    <w:lsdException w:semiHidden="1" w:unhideWhenUsed="1" w:name="Table Subtle 2"/>
-    <w:lsdException w:semiHidden="1" w:unhideWhenUsed="1" w:name="Table Web 1"/>
-    <w:lsdException w:semiHidden="1" w:unhideWhenUsed="1" w:name="Table Web 2"/>
-    <w:lsdException w:semiHidden="1" w:unhideWhenUsed="1" w:name="Table Web 3"/>
-    <w:lsdException w:semiHidden="1" w:unhideWhenUsed="1" w:name="Balloon Text"/>
-    <w:lsdException w:uiPriority="39" w:name="Table Grid"/>
-    <w:lsdException w:semiHidden="1" w:unhideWhenUsed="1" w:name="Table Theme"/>
-    <w:lsdException w:semiHidden="1" w:name="Placeholder Text"/>
-    <w:lsdException w:qFormat="1" w:uiPriority="1" w:name="No Spacing"/>
-    <w:lsdException w:uiPriority="60" w:name="Light Shading"/>
-    <w:lsdException w:uiPriority="61" w:name="Light List"/>
-    <w:lsdException w:uiPriority="62" w:name="Light Grid"/>
-    <w:lsdException w:uiPriority="63" w:name="Medium Shading 1"/>
-    <w:lsdException w:uiPriority="64" w:name="Medium Shading 2"/>
-    <w:lsdException w:uiPriority="65" w:name="Medium List 1"/>
-    <w:lsdException w:uiPriority="66" w:name="Medium List 2"/>
-    <w:lsdException w:uiPriority="67" w:name="Medium Grid 1"/>
-    <w:lsdException w:uiPriority="68" w:name="Medium Grid 2"/>
-    <w:lsdException w:uiPriority="69" w:name="Medium Grid 3"/>
-    <w:lsdException w:uiPriority="70" w:name="Dark List"/>
-    <w:lsdException w:uiPriority="71" w:name="Colorful Shading"/>
-    <w:lsdException w:uiPriority="72" w:name="Colorful List"/>
-    <w:lsdException w:uiPriority="73" w:name="Colorful Grid"/>
-    <w:lsdException w:uiPriority="60" w:name="Light Shading Accent 1"/>
-    <w:lsdException w:uiPriority="61" w:name="Light List Accent 1"/>
-    <w:lsdException w:uiPriority="62" w:name="Light Grid Accent 1"/>
-    <w:lsdException w:uiPriority="63" w:name="Medium Shading 1 Accent 1"/>
-    <w:lsdException w:uiPriority="64" w:name="Medium Shading 2 Accent 1"/>
-    <w:lsdException w:uiPriority="65" w:name="Medium List 1 Accent 1"/>
-    <w:lsdException w:semiHidden="1" w:name="Revision"/>
-    <w:lsdException w:qFormat="1" w:uiPriority="34" w:name="List Paragraph"/>
-    <w:lsdException w:qFormat="1" w:uiPriority="29" w:name="Quote"/>
-    <w:lsdException w:qFormat="1" w:uiPriority="30" w:name="Intense Quote"/>
-    <w:lsdException w:uiPriority="66" w:name="Medium List 2 Accent 1"/>
-    <w:lsdException w:uiPriority="67" w:name="Medium Grid 1 Accent 1"/>
-    <w:lsdException w:uiPriority="68" w:name="Medium Grid 2 Accent 1"/>
-    <w:lsdException w:uiPriority="69" w:name="Medium Grid 3 Accent 1"/>
-    <w:lsdException w:uiPriority="70" w:name="Dark List Accent 1"/>
-    <w:lsdException w:uiPriority="71" w:name="Colorful Shading Accent 1"/>
-    <w:lsdException w:uiPriority="72" w:name="Colorful List Accent 1"/>
-    <w:lsdException w:uiPriority="73" w:name="Colorful Grid Accent 1"/>
-    <w:lsdException w:uiPriority="60" w:name="Light Shading Accent 2"/>
-    <w:lsdException w:uiPriority="61" w:name="Light List Accent 2"/>
-    <w:lsdException w:uiPriority="62" w:name="Light Grid Accent 2"/>
-    <w:lsdException w:uiPriority="63" w:name="Medium Shading 1 Accent 2"/>
-    <w:lsdException w:uiPriority="64" w:name="Medium Shading 2 Accent 2"/>
-    <w:lsdException w:uiPriority="65" w:name="Medium List 1 Accent 2"/>
-    <w:lsdException w:uiPriority="66" w:name="Medium List 2 Accent 2"/>
-    <w:lsdException w:uiPriority="67" w:name="Medium Grid 1 Accent 2"/>
-    <w:lsdException w:uiPriority="68" w:name="Medium Grid 2 Accent 2"/>
-    <w:lsdException w:uiPriority="69" w:name="Medium Grid 3 Accent 2"/>
-    <w:lsdException w:uiPriority="70" w:name="Dark List Accent 2"/>
-    <w:lsdException w:uiPriority="71" w:name="Colorful Shading Accent 2"/>
-    <w:lsdException w:uiPriority="72" w:name="Colorful List Accent 2"/>
-    <w:lsdException w:uiPriority="73" w:name="Colorful Grid Accent 2"/>
-    <w:lsdException w:uiPriority="60" w:name="Light Shading Accent 3"/>
-    <w:lsdException w:uiPriority="61" w:name="Light List Accent 3"/>
-    <w:lsdException w:uiPriority="62" w:name="Light Grid Accent 3"/>
-    <w:lsdException w:uiPriority="63" w:name="Medium Shading 1 Accent 3"/>
-    <w:lsdException w:uiPriority="64" w:name="Medium Shading 2 Accent 3"/>
-    <w:lsdException w:uiPriority="65" w:name="Medium List 1 Accent 3"/>
-    <w:lsdException w:uiPriority="66" w:name="Medium List 2 Accent 3"/>
-    <w:lsdException w:uiPriority="67" w:name="Medium Grid 1 Accent 3"/>
-    <w:lsdException w:uiPriority="68" w:name="Medium Grid 2 Accent 3"/>
-    <w:lsdException w:uiPriority="69" w:name="Medium Grid 3 Accent 3"/>
-    <w:lsdException w:uiPriority="70" w:name="Dark List Accent 3"/>
-    <w:lsdException w:uiPriority="71" w:name="Colorful Shading Accent 3"/>
-    <w:lsdException w:uiPriority="72" w:name="Colorful List Accent 3"/>
-    <w:lsdException w:uiPriority="73" w:name="Colorful Grid Accent 3"/>
-    <w:lsdException w:uiPriority="60" w:name="Light Shading Accent 4"/>
-    <w:lsdException w:uiPriority="61" w:name="Light List Accent 4"/>
-    <w:lsdException w:uiPriority="62" w:name="Light Grid Accent 4"/>
-    <w:lsdException w:uiPriority="63" w:name="Medium Shading 1 Accent 4"/>
-    <w:lsdException w:uiPriority="64" w:name="Medium Shading 2 Accent 4"/>
-    <w:lsdException w:uiPriority="65" w:name="Medium List 1 Accent 4"/>
-    <w:lsdException w:uiPriority="66" w:name="Medium List 2 Accent 4"/>
-    <w:lsdException w:uiPriority="67" w:name="Medium Grid 1 Accent 4"/>
-    <w:lsdException w:uiPriority="68" w:name="Medium Grid 2 Accent 4"/>
-    <w:lsdException w:uiPriority="69" w:name="Medium Grid 3 Accent 4"/>
-    <w:lsdException w:uiPriority="70" w:name="Dark List Accent 4"/>
-    <w:lsdException w:uiPriority="71" w:name="Colorful Shading Accent 4"/>
-    <w:lsdException w:uiPriority="72" w:name="Colorful List Accent 4"/>
-    <w:lsdException w:uiPriority="73" w:name="Colorful Grid Accent 4"/>
-    <w:lsdException w:uiPriority="60" w:name="Light Shading Accent 5"/>
-    <w:lsdException w:uiPriority="61" w:name="Light List Accent 5"/>
-    <w:lsdException w:uiPriority="62" w:name="Light Grid Accent 5"/>
-    <w:lsdException w:uiPriority="63" w:name="Medium Shading 1 Accent 5"/>
-    <w:lsdException w:uiPriority="64" w:name="Medium Shading 2 Accent 5"/>
-    <w:lsdException w:uiPriority="65" w:name="Medium List 1 Accent 5"/>
-    <w:lsdException w:uiPriority="66" w:name="Medium List 2 Accent 5"/>
-    <w:lsdException w:uiPriority="67" w:name="Medium Grid 1 Accent 5"/>
-    <w:lsdException w:uiPriority="68" w:name="Medium Grid 2 Accent 5"/>
-    <w:lsdException w:uiPriority="69" w:name="Medium Grid 3 Accent 5"/>
-    <w:lsdException w:uiPriority="70" w:name="Dark List Accent 5"/>
-    <w:lsdException w:uiPriority="71" w:name="Colorful Shading Accent 5"/>
-    <w:lsdException w:uiPriority="72" w:name="Colorful List Accent 5"/>
-    <w:lsdException w:uiPriority="73" w:name="Colorful Grid Accent 5"/>
-    <w:lsdException w:uiPriority="60" w:name="Light Shading Accent 6"/>
-    <w:lsdException w:uiPriority="61" w:name="Light List Accent 6"/>
-    <w:lsdException w:uiPriority="62" w:name="Light Grid Accent 6"/>
-    <w:lsdException w:uiPriority="63" w:name="Medium Shading 1 Accent 6"/>
-    <w:lsdException w:uiPriority="64" w:name="Medium Shading 2 Accent 6"/>
-    <w:lsdException w:uiPriority="65" w:name="Medium List 1 Accent 6"/>
-    <w:lsdException w:uiPriority="66" w:name="Medium List 2 Accent 6"/>
-    <w:lsdException w:uiPriority="67" w:name="Medium Grid 1 Accent 6"/>
-    <w:lsdException w:uiPriority="68" w:name="Medium Grid 2 Accent 6"/>
-    <w:lsdException w:uiPriority="69" w:name="Medium Grid 3 Accent 6"/>
-    <w:lsdException w:uiPriority="70" w:name="Dark List Accent 6"/>
-    <w:lsdException w:uiPriority="71" w:name="Colorful Shading Accent 6"/>
-    <w:lsdException w:uiPriority="72" w:name="Colorful List Accent 6"/>
-    <w:lsdException w:uiPriority="73" w:name="Colorful Grid Accent 6"/>
-    <w:lsdException w:qFormat="1" w:uiPriority="19" w:name="Subtle Emphasis"/>
-    <w:lsdException w:qFormat="1" w:uiPriority="21" w:name="Intense Emphasis"/>
-    <w:lsdException w:qFormat="1" w:uiPriority="31" w:name="Subtle Reference"/>
-    <w:lsdException w:qFormat="1" w:uiPriority="32" w:name="Intense Reference"/>
-    <w:lsdException w:qFormat="1" w:uiPriority="33" w:name="Book Title"/>
-    <w:lsdException w:semiHidden="1" w:uiPriority="37" w:unhideWhenUsed="1" w:name="Bibliography"/>
-    <w:lsdException w:qFormat="1" w:semiHidden="1" w:uiPriority="39" w:unhideWhenUsed="1" w:name="TOC Heading"/>
-    <w:lsdException w:uiPriority="41" w:name="Plain Table 1"/>
-    <w:lsdException w:uiPriority="42" w:name="Plain Table 2"/>
-    <w:lsdException w:uiPriority="43" w:name="Plain Table 3"/>
-    <w:lsdException w:uiPriority="44" w:name="Plain Table 4"/>
-    <w:lsdException w:uiPriority="45" w:name="Plain Table 5"/>
-    <w:lsdException w:uiPriority="40" w:name="Grid Table Light"/>
-    <w:lsdException w:uiPriority="46" w:name="Grid Table 1 Light"/>
-    <w:lsdException w:uiPriority="47" w:name="Grid Table 2"/>
-    <w:lsdException w:uiPriority="48" w:name="Grid Table 3"/>
-    <w:lsdException w:uiPriority="49" w:name="Grid Table 4"/>
-    <w:lsdException w:uiPriority="50" w:name="Grid Table 5 Dark"/>
-    <w:lsdException w:uiPriority="51" w:name="Grid Table 6 Colorful"/>
-    <w:lsdException w:uiPriority="52" w:name="Grid Table 7 Colorful"/>
-    <w:lsdException w:uiPriority="46" w:name="Grid Table 1 Light Accent 1"/>
-    <w:lsdException w:uiPriority="47" w:name="Grid Table 2 Accent 1"/>
-    <w:lsdException w:uiPriority="48" w:name="Grid Table 3 Accent 1"/>
-    <w:lsdException w:uiPriority="49" w:name="Grid Table 4 Accent 1"/>
-    <w:lsdException w:uiPriority="50" w:name="Grid Table 5 Dark Accent 1"/>
-    <w:lsdException w:uiPriority="51" w:name="Grid Table 6 Colorful Accent 1"/>
-    <w:lsdException w:uiPriority="52" w:name="Grid Table 7 Colorful Accent 1"/>
-    <w:lsdException w:uiPriority="46" w:name="Grid Table 1 Light Accent 2"/>
-    <w:lsdException w:uiPriority="47" w:name="Grid Table 2 Accent 2"/>
-    <w:lsdException w:uiPriority="48" w:name="Grid Table 3 Accent 2"/>
-    <w:lsdException w:uiPriority="49" w:name="Grid Table 4 Accent 2"/>
-    <w:lsdException w:uiPriority="50" w:name="Grid Table 5 Dark Accent 2"/>
-    <w:lsdException w:uiPriority="51" w:name="Grid Table 6 Colorful Accent 2"/>
-    <w:lsdException w:uiPriority="52" w:name="Grid Table 7 Colorful Accent 2"/>
-    <w:lsdException w:uiPriority="46" w:name="Grid Table 1 Light Accent 3"/>
-    <w:lsdException w:uiPriority="47" w:name="Grid Table 2 Accent 3"/>
-    <w:lsdException w:uiPriority="48" w:name="Grid Table 3 Accent 3"/>
-    <w:lsdException w:uiPriority="49" w:name="Grid Table 4 Accent 3"/>
-    <w:lsdException w:uiPriority="50" w:name="Grid Table 5 Dark Accent 3"/>
-    <w:lsdException w:uiPriority="51" w:name="Grid Table 6 Colorful Accent 3"/>
-    <w:lsdException w:uiPriority="52" w:name="Grid Table 7 Colorful Accent 3"/>
-    <w:lsdException w:uiPriority="46" w:name="Grid Table 1 Light Accent 4"/>
-    <w:lsdException w:uiPriority="47" w:name="Grid Table 2 Accent 4"/>
-    <w:lsdException w:uiPriority="48" w:name="Grid Table 3 Accent 4"/>
-    <w:lsdException w:uiPriority="49" w:name="Grid Table 4 Accent 4"/>
-    <w:lsdException w:uiPriority="50" w:name="Grid Table 5 Dark Accent 4"/>
-    <w:lsdException w:uiPriority="51" w:name="Grid Table 6 Colorful Accent 4"/>
-    <w:lsdException w:uiPriority="52" w:name="Grid Table 7 Colorful Accent 4"/>
-    <w:lsdException w:uiPriority="46" w:name="Grid Table 1 Light Accent 5"/>
-    <w:lsdException w:uiPriority="47" w:name="Grid Table 2 Accent 5"/>
-    <w:lsdException w:uiPriority="48" w:name="Grid Table 3 Accent 5"/>
-    <w:lsdException w:uiPriority="49" w:name="Grid Table 4 Accent 5"/>
-    <w:lsdException w:uiPriority="50" w:name="Grid Table 5 Dark Accent 5"/>
-    <w:lsdException w:uiPriority="51" w:name="Grid Table 6 Colorful Accent 5"/>
-    <w:lsdException w:uiPriority="52" w:name="Grid Table 7 Colorful Accent 5"/>
-    <w:lsdException w:uiPriority="46" w:name="Grid Table 1 Light Accent 6"/>
-    <w:lsdException w:uiPriority="47" w:name="Grid Table 2 Accent 6"/>
-    <w:lsdException w:uiPriority="48" w:name="Grid Table 3 Accent 6"/>
-    <w:lsdException w:uiPriority="49" w:name="Grid Table 4 Accent 6"/>
-    <w:lsdException w:uiPriority="50" w:name="Grid Table 5 Dark Accent 6"/>
-    <w:lsdException w:uiPriority="51" w:name="Grid Table 6 Colorful Accent 6"/>
-    <w:lsdException w:uiPriority="52" w:name="Grid Table 7 Colorful Accent 6"/>
-    <w:lsdException w:uiPriority="46" w:name="List Table 1 Light"/>
-    <w:lsdException w:uiPriority="47" w:name="List Table 2"/>
-    <w:lsdException w:uiPriority="48" w:name="List Table 3"/>
-    <w:lsdException w:uiPriority="49" w:name="List Table 4"/>
-    <w:lsdException w:uiPriority="50" w:name="List Table 5 Dark"/>
-    <w:lsdException w:uiPriority="51" w:name="List Table 6 Colorful"/>
-    <w:lsdException w:uiPriority="52" w:name="List Table 7 Colorful"/>
-    <w:lsdException w:uiPriority="46" w:name="List Table 1 Light Accent 1"/>
-    <w:lsdException w:uiPriority="47" w:name="List Table 2 Accent 1"/>
-    <w:lsdException w:uiPriority="48" w:name="List Table 3 Accent 1"/>
-    <w:lsdException w:uiPriority="49" w:name="List Table 4 Accent 1"/>
-    <w:lsdException w:uiPriority="50" w:name="List Table 5 Dark Accent 1"/>
-    <w:lsdException w:uiPriority="51" w:name="List Table 6 Colorful Accent 1"/>
-    <w:lsdException w:uiPriority="52" w:name="List Table 7 Colorful Accent 1"/>
-    <w:lsdException w:uiPriority="46" w:name="List Table 1 Light Accent 2"/>
-    <w:lsdException w:uiPriority="47" w:name="List Table 2 Accent 2"/>
-    <w:lsdException w:uiPriority="48" w:name="List Table 3 Accent 2"/>
-    <w:lsdException w:uiPriority="49" w:name="List Table 4 Accent 2"/>
-    <w:lsdException w:uiPriority="50" w:name="List Table 5 Dark Accent 2"/>
-    <w:lsdException w:uiPriority="51" w:name="List Table 6 Colorful Accent 2"/>
-    <w:lsdException w:uiPriority="52" w:name="List Table 7 Colorful Accent 2"/>
-    <w:lsdException w:uiPriority="46" w:name="List Table 1 Light Accent 3"/>
-    <w:lsdException w:uiPriority="47" w:name="List Table 2 Accent 3"/>
-    <w:lsdException w:uiPriority="48" w:name="List Table 3 Accent 3"/>
-    <w:lsdException w:uiPriority="49" w:name="List Table 4 Accent 3"/>
-    <w:lsdException w:uiPriority="50" w:name="List Table 5 Dark Accent 3"/>
-    <w:lsdException w:uiPriority="51" w:name="List Table 6 Colorful Accent 3"/>
-    <w:lsdException w:uiPriority="52" w:name="List Table 7 Colorful Accent 3"/>
-    <w:lsdException w:uiPriority="46" w:name="List Table 1 Light Accent 4"/>
-    <w:lsdException w:uiPriority="47" w:name="List Table 2 Accent 4"/>
-    <w:lsdException w:uiPriority="48" w:name="List Table 3 Accent 4"/>
-    <w:lsdException w:uiPriority="49" w:name="List Table 4 Accent 4"/>
-    <w:lsdException w:uiPriority="50" w:name="List Table 5 Dark Accent 4"/>
-    <w:lsdException w:uiPriority="51" w:name="List Table 6 Colorful Accent 4"/>
-    <w:lsdException w:uiPriority="52" w:name="List Table 7 Colorful Accent 4"/>
-    <w:lsdException w:uiPriority="46" w:name="List Table 1 Light Accent 5"/>
-    <w:lsdException w:uiPriority="47" w:name="List Table 2 Accent 5"/>
-    <w:lsdException w:uiPriority="48" w:name="List Table 3 Accent 5"/>
-    <w:lsdException w:uiPriority="49" w:name="List Table 4 Accent 5"/>
-    <w:lsdException w:uiPriority="50" w:name="List Table 5 Dark Accent 5"/>
-    <w:lsdException w:uiPriority="51" w:name="List Table 6 Colorful Accent 5"/>
-    <w:lsdException w:uiPriority="52" w:name="List Table 7 Colorful Accent 5"/>
-    <w:lsdException w:uiPriority="46" w:name="List Table 1 Light Accent 6"/>
-    <w:lsdException w:uiPriority="47" w:name="List Table 2 Accent 6"/>
-    <w:lsdException w:uiPriority="48" w:name="List Table 3 Accent 6"/>
-    <w:lsdException w:uiPriority="49" w:name="List Table 4 Accent 6"/>
-    <w:lsdException w:uiPriority="50" w:name="List Table 5 Dark Accent 6"/>
-    <w:lsdException w:uiPriority="51" w:name="List Table 6 Colorful Accent 6"/>
-    <w:lsdException w:uiPriority="52" w:name="List Table 7 Colorful Accent 6"/>
-    <w:lsdException w:semiHidden="1" w:unhideWhenUsed="1" w:name="Mention"/>
-    <w:lsdException w:semiHidden="1" w:unhideWhenUsed="1" w:name="Smart Hyperlink"/>
+  <w:latentStyles w:defLockedState="0" w:defUIPriority="99" w:defSemiHidden="0" w:defUnhideWhenUsed="0" w:defQFormat="0" w:count="375">
+    <w:lsdException w:name="Normal" w:uiPriority="0" w:qFormat="1"/>
+    <w:lsdException w:name="heading 1" w:uiPriority="9" w:qFormat="1"/>
+    <w:lsdException w:name="heading 2" w:uiPriority="9" w:semiHidden="1" w:unhideWhenUsed="1" w:qFormat="1"/>
+    <w:lsdException w:name="heading 3" w:uiPriority="9" w:semiHidden="1" w:unhideWhenUsed="1" w:qFormat="1"/>
+    <w:lsdException w:name="heading 4" w:uiPriority="9" w:semiHidden="1" w:unhideWhenUsed="1" w:qFormat="1"/>
+    <w:lsdException w:name="heading 5" w:uiPriority="9" w:semiHidden="1" w:unhideWhenUsed="1" w:qFormat="1"/>
+    <w:lsdException w:name="heading 6" w:uiPriority="9" w:semiHidden="1" w:unhideWhenUsed="1" w:qFormat="1"/>
+    <w:lsdException w:name="heading 7" w:uiPriority="9" w:semiHidden="1" w:unhideWhenUsed="1" w:qFormat="1"/>
+    <w:lsdException w:name="heading 8" w:uiPriority="9" w:semiHidden="1" w:unhideWhenUsed="1" w:qFormat="1"/>
+    <w:lsdException w:name="heading 9" w:uiPriority="9" w:semiHidden="1" w:unhideWhenUsed="1" w:qFormat="1"/>
+    <w:lsdException w:name="index 1" w:semiHidden="1" w:unhideWhenUsed="1"/>
+    <w:lsdException w:name="index 2" w:semiHidden="1" w:unhideWhenUsed="1"/>
+    <w:lsdException w:name="index 3" w:semiHidden="1" w:unhideWhenUsed="1"/>
+    <w:lsdException w:name="index 4" w:semiHidden="1" w:unhideWhenUsed="1"/>
+    <w:lsdException w:name="index 5" w:semiHidden="1" w:unhideWhenUsed="1"/>
+    <w:lsdException w:name="index 6" w:semiHidden="1" w:unhideWhenUsed="1"/>
+    <w:lsdException w:name="index 7" w:semiHidden="1" w:unhideWhenUsed="1"/>
+    <w:lsdException w:name="index 8" w:semiHidden="1" w:unhideWhenUsed="1"/>
+    <w:lsdException w:name="index 9" w:semiHidden="1" w:unhideWhenUsed="1"/>
+    <w:lsdException w:name="toc 1" w:uiPriority="39" w:semiHidden="1" w:unhideWhenUsed="1"/>
+    <w:lsdException w:name="toc 2" w:uiPriority="39" w:semiHidden="1" w:unhideWhenUsed="1"/>
+    <w:lsdException w:name="toc 3" w:uiPriority="39" w:semiHidden="1" w:unhideWhenUsed="1"/>
+    <w:lsdException w:name="toc 4" w:uiPriority="39" w:semiHidden="1" w:unhideWhenUsed="1"/>
+    <w:lsdException w:name="toc 5" w:uiPriority="39" w:semiHidden="1" w:unhideWhenUsed="1"/>
+    <w:lsdException w:name="toc 6" w:uiPriority="39" w:semiHidden="1" w:unhideWhenUsed="1"/>
+    <w:lsdException w:name="toc 7" w:uiPriority="39" w:semiHidden="1" w:unhideWhenUsed="1"/>
+    <w:lsdException w:name="toc 8" w:uiPriority="39" w:semiHidden="1" w:unhideWhenUsed="1"/>
+    <w:lsdException w:name="toc 9" w:uiPriority="39" w:semiHidden="1" w:unhideWhenUsed="1"/>
+    <w:lsdException w:name="Normal Indent" w:semiHidden="1" w:unhideWhenUsed="1"/>
+    <w:lsdException w:name="footnote text" w:semiHidden="1" w:unhideWhenUsed="1"/>
+    <w:lsdException w:name="annotation text" w:semiHidden="1" w:unhideWhenUsed="1"/>
+    <w:lsdException w:name="header" w:semiHidden="1" w:unhideWhenUsed="1"/>
+    <w:lsdException w:name="footer" w:semiHidden="1" w:unhideWhenUsed="1"/>
+    <w:lsdException w:name="index heading" w:semiHidden="1" w:unhideWhenUsed="1"/>
+    <w:lsdException w:name="caption" w:uiPriority="35" w:semiHidden="1" w:unhideWhenUsed="1" w:qFormat="1"/>
+    <w:lsdException w:name="table of figures" w:semiHidden="1" w:unhideWhenUsed="1"/>
+    <w:lsdException w:name="envelope address" w:semiHidden="1" w:unhideWhenUsed="1"/>
+    <w:lsdException w:name="envelope return" w:semiHidden="1" w:unhideWhenUsed="1"/>
+    <w:lsdException w:name="footnote reference" w:semiHidden="1" w:unhideWhenUsed="1"/>
+    <w:lsdException w:name="annotation reference" w:semiHidden="1" w:unhideWhenUsed="1"/>
+    <w:lsdException w:name="line number" w:semiHidden="1" w:unhideWhenUsed="1"/>
+    <w:lsdException w:name="page number" w:semiHidden="1" w:unhideWhenUsed="1"/>
+    <w:lsdException w:name="endnote reference" w:semiHidden="1" w:unhideWhenUsed="1"/>
+    <w:lsdException w:name="endnote text" w:semiHidden="1" w:unhideWhenUsed="1"/>
+    <w:lsdException w:name="table of authorities" w:semiHidden="1" w:unhideWhenUsed="1"/>
+    <w:lsdException w:name="macro" w:semiHidden="1" w:unhideWhenUsed="1"/>
+    <w:lsdException w:name="toa heading" w:semiHidden="1" w:unhideWhenUsed="1"/>
+    <w:lsdException w:name="List" w:semiHidden="1" w:unhideWhenUsed="1"/>
+    <w:lsdException w:name="List Bullet" w:semiHidden="1" w:unhideWhenUsed="1"/>
+    <w:lsdException w:name="List Number" w:semiHidden="1" w:unhideWhenUsed="1"/>
+    <w:lsdException w:name="List 2" w:semiHidden="1" w:unhideWhenUsed="1"/>
+    <w:lsdException w:name="List 3" w:semiHidden="1" w:unhideWhenUsed="1"/>
+    <w:lsdException w:name="List 4" w:semiHidden="1" w:unhideWhenUsed="1"/>
+    <w:lsdException w:name="List 5" w:semiHidden="1" w:unhideWhenUsed="1"/>
+    <w:lsdException w:name="List Bullet 2" w:semiHidden="1" w:unhideWhenUsed="1"/>
+    <w:lsdException w:name="List Bullet 3" w:semiHidden="1" w:unhideWhenUsed="1"/>
+    <w:lsdException w:name="List Bullet 4" w:semiHidden="1" w:unhideWhenUsed="1"/>
+    <w:lsdException w:name="List Bullet 5" w:semiHidden="1" w:unhideWhenUsed="1"/>
+    <w:lsdException w:name="List Number 2" w:semiHidden="1" w:unhideWhenUsed="1"/>
+    <w:lsdException w:name="List Number 3" w:semiHidden="1" w:unhideWhenUsed="1"/>
+    <w:lsdException w:name="List Number 4" w:semiHidden="1" w:unhideWhenUsed="1"/>
+    <w:lsdException w:name="List Number 5" w:semiHidden="1" w:unhideWhenUsed="1"/>
+    <w:lsdException w:name="Title" w:uiPriority="10" w:qFormat="1"/>
+    <w:lsdException w:name="Closing" w:semiHidden="1" w:unhideWhenUsed="1"/>
+    <w:lsdException w:name="Signature" w:semiHidden="1" w:unhideWhenUsed="1"/>
+    <w:lsdException w:name="Default Paragraph Font" w:uiPriority="1" w:semiHidden="1" w:unhideWhenUsed="1"/>
+    <w:lsdException w:name="Body Text" w:semiHidden="1" w:unhideWhenUsed="1"/>
+    <w:lsdException w:name="Body Text Indent" w:semiHidden="1" w:unhideWhenUsed="1"/>
+    <w:lsdException w:name="List Continue" w:semiHidden="1" w:unhideWhenUsed="1"/>
+    <w:lsdException w:name="List Continue 2" w:semiHidden="1" w:unhideWhenUsed="1"/>
+    <w:lsdException w:name="List Continue 3" w:semiHidden="1" w:unhideWhenUsed="1"/>
+    <w:lsdException w:name="List Continue 4" w:semiHidden="1" w:unhideWhenUsed="1"/>
+    <w:lsdException w:name="List Continue 5" w:semiHidden="1" w:unhideWhenUsed="1"/>
+    <w:lsdException w:name="Message Header" w:semiHidden="1" w:unhideWhenUsed="1"/>
+    <w:lsdException w:name="Subtitle" w:uiPriority="11" w:qFormat="1"/>
+    <w:lsdException w:name="Salutation" w:semiHidden="1" w:unhideWhenUsed="1"/>
+    <w:lsdException w:name="Date" w:semiHidden="1" w:unhideWhenUsed="1"/>
+    <w:lsdException w:name="Body Text First Indent" w:semiHidden="1" w:unhideWhenUsed="1"/>
+    <w:lsdException w:name="Body Text First Indent 2" w:semiHidden="1" w:unhideWhenUsed="1"/>
+    <w:lsdException w:name="Note Heading" w:semiHidden="1" w:unhideWhenUsed="1"/>
+    <w:lsdException w:name="Body Text 2" w:semiHidden="1" w:unhideWhenUsed="1"/>
+    <w:lsdException w:name="Body Text 3" w:semiHidden="1" w:unhideWhenUsed="1"/>
+    <w:lsdException w:name="Body Text Indent 2" w:semiHidden="1" w:unhideWhenUsed="1"/>
+    <w:lsdException w:name="Body Text Indent 3" w:semiHidden="1" w:unhideWhenUsed="1"/>
+    <w:lsdException w:name="Block Text" w:semiHidden="1" w:unhideWhenUsed="1"/>
+    <w:lsdException w:name="Hyperlink" w:semiHidden="1" w:unhideWhenUsed="1"/>
+    <w:lsdException w:name="FollowedHyperlink" w:semiHidden="1" w:unhideWhenUsed="1"/>
+    <w:lsdException w:name="Strong" w:uiPriority="22" w:qFormat="1"/>
+    <w:lsdException w:name="Emphasis" w:uiPriority="20" w:qFormat="1"/>
+    <w:lsdException w:name="Document Map" w:semiHidden="1" w:unhideWhenUsed="1"/>
+    <w:lsdException w:name="Plain Text" w:semiHidden="1" w:unhideWhenUsed="1"/>
+    <w:lsdException w:name="E-mail Signature" w:semiHidden="1" w:unhideWhenUsed="1"/>
+    <w:lsdException w:name="HTML Top of Form" w:semiHidden="1" w:unhideWhenUsed="1"/>
+    <w:lsdException w:name="HTML Bottom of Form" w:semiHidden="1" w:unhideWhenUsed="1"/>
+    <w:lsdException w:name="Normal (Web)" w:semiHidden="1" w:unhideWhenUsed="1"/>
+    <w:lsdException w:name="HTML Acronym" w:semiHidden="1" w:unhideWhenUsed="1"/>
+    <w:lsdException w:name="HTML Address" w:semiHidden="1" w:unhideWhenUsed="1"/>
+    <w:lsdException w:name="HTML Cite" w:semiHidden="1" w:unhideWhenUsed="1"/>
+    <w:lsdException w:name="HTML Code" w:semiHidden="1" w:unhideWhenUsed="1"/>
+    <w:lsdException w:name="HTML Definition" w:semiHidden="1" w:unhideWhenUsed="1"/>
+    <w:lsdException w:name="HTML Keyboard" w:semiHidden="1" w:unhideWhenUsed="1"/>
+    <w:lsdException w:name="HTML Preformatted" w:semiHidden="1" w:unhideWhenUsed="1"/>
+    <w:lsdException w:name="HTML Sample" w:semiHidden="1" w:unhideWhenUsed="1"/>
+    <w:lsdException w:name="HTML Typewriter" w:semiHidden="1" w:unhideWhenUsed="1"/>
+    <w:lsdException w:name="HTML Variable" w:semiHidden="1" w:unhideWhenUsed="1"/>
+    <w:lsdException w:name="Normal Table" w:semiHidden="1" w:unhideWhenUsed="1"/>
+    <w:lsdException w:name="annotation subject" w:semiHidden="1" w:unhideWhenUsed="1"/>
+    <w:lsdException w:name="No List" w:semiHidden="1" w:unhideWhenUsed="1"/>
+    <w:lsdException w:name="Outline List 1" w:semiHidden="1" w:unhideWhenUsed="1"/>
+    <w:lsdException w:name="Outline List 2" w:semiHidden="1" w:unhideWhenUsed="1"/>
+    <w:lsdException w:name="Outline List 3" w:semiHidden="1" w:unhideWhenUsed="1"/>
+    <w:lsdException w:name="Table Simple 1" w:semiHidden="1" w:unhideWhenUsed="1"/>
+    <w:lsdException w:name="Table Simple 2" w:semiHidden="1" w:unhideWhenUsed="1"/>
+    <w:lsdException w:name="Table Simple 3" w:semiHidden="1" w:unhideWhenUsed="1"/>
+    <w:lsdException w:name="Table Classic 1" w:semiHidden="1" w:unhideWhenUsed="1"/>
+    <w:lsdException w:name="Table Classic 2" w:semiHidden="1" w:unhideWhenUsed="1"/>
+    <w:lsdException w:name="Table Classic 3" w:semiHidden="1" w:unhideWhenUsed="1"/>
+    <w:lsdException w:name="Table Classic 4" w:semiHidden="1" w:unhideWhenUsed="1"/>
+    <w:lsdException w:name="Table Colorful 1" w:semiHidden="1" w:unhideWhenUsed="1"/>
+    <w:lsdException w:name="Table Colorful 2" w:semiHidden="1" w:unhideWhenUsed="1"/>
+    <w:lsdException w:name="Table Colorful 3" w:semiHidden="1" w:unhideWhenUsed="1"/>
+    <w:lsdException w:name="Table Columns 1" w:semiHidden="1" w:unhideWhenUsed="1"/>
+    <w:lsdException w:name="Table Columns 2" w:semiHidden="1" w:unhideWhenUsed="1"/>
+    <w:lsdException w:name="Table Columns 3" w:semiHidden="1" w:unhideWhenUsed="1"/>
+    <w:lsdException w:name="Table Columns 4" w:semiHidden="1" w:unhideWhenUsed="1"/>
+    <w:lsdException w:name="Table Columns 5" w:semiHidden="1" w:unhideWhenUsed="1"/>
+    <w:lsdException w:name="Table Grid 1" w:semiHidden="1" w:unhideWhenUsed="1"/>
+    <w:lsdException w:name="Table Grid 2" w:semiHidden="1" w:unhideWhenUsed="1"/>
+    <w:lsdException w:name="Table Grid 3" w:semiHidden="1" w:unhideWhenUsed="1"/>
+    <w:lsdException w:name="Table Grid 4" w:semiHidden="1" w:unhideWhenUsed="1"/>
+    <w:lsdException w:name="Table Grid 5" w:semiHidden="1" w:unhideWhenUsed="1"/>
+    <w:lsdException w:name="Table Grid 6" w:semiHidden="1" w:unhideWhenUsed="1"/>
+    <w:lsdException w:name="Table Grid 7" w:semiHidden="1" w:unhideWhenUsed="1"/>
+    <w:lsdException w:name="Table Grid 8" w:semiHidden="1" w:unhideWhenUsed="1"/>
+    <w:lsdException w:name="Table List 1" w:semiHidden="1" w:unhideWhenUsed="1"/>
+    <w:lsdException w:name="Table List 2" w:semiHidden="1" w:unhideWhenUsed="1"/>
+    <w:lsdException w:name="Table List 3" w:semiHidden="1" w:unhideWhenUsed="1"/>
+    <w:lsdException w:name="Table List 4" w:semiHidden="1" w:unhideWhenUsed="1"/>
+    <w:lsdException w:name="Table List 5" w:semiHidden="1" w:unhideWhenUsed="1"/>
+    <w:lsdException w:name="Table List 6" w:semiHidden="1" w:unhideWhenUsed="1"/>
+    <w:lsdException w:name="Table List 7" w:semiHidden="1" w:unhideWhenUsed="1"/>
+    <w:lsdException w:name="Table List 8" w:semiHidden="1" w:unhideWhenUsed="1"/>
+    <w:lsdException w:name="Table 3D effects 1" w:semiHidden="1" w:unhideWhenUsed="1"/>
+    <w:lsdException w:name="Table 3D effects 2" w:semiHidden="1" w:unhideWhenUsed="1"/>
+    <w:lsdException w:name="Table 3D effects 3" w:semiHidden="1" w:unhideWhenUsed="1"/>
+    <w:lsdException w:name="Table Contemporary" w:semiHidden="1" w:unhideWhenUsed="1"/>
+    <w:lsdException w:name="Table Elegant" w:semiHidden="1" w:unhideWhenUsed="1"/>
+    <w:lsdException w:name="Table Professional" w:semiHidden="1" w:unhideWhenUsed="1"/>
+    <w:lsdException w:name="Table Subtle 1" w:semiHidden="1" w:unhideWhenUsed="1"/>
+    <w:lsdException w:name="Table Subtle 2" w:semiHidden="1" w:unhideWhenUsed="1"/>
+    <w:lsdException w:name="Table Web 1" w:semiHidden="1" w:unhideWhenUsed="1"/>
+    <w:lsdException w:name="Table Web 2" w:semiHidden="1" w:unhideWhenUsed="1"/>
+    <w:lsdException w:name="Table Web 3" w:semiHidden="1" w:unhideWhenUsed="1"/>
+    <w:lsdException w:name="Balloon Text" w:semiHidden="1" w:unhideWhenUsed="1"/>
+    <w:lsdException w:name="Table Grid" w:uiPriority="39"/>
+    <w:lsdException w:name="Table Theme" w:semiHidden="1" w:unhideWhenUsed="1"/>
+    <w:lsdException w:name="Placeholder Text" w:semiHidden="1"/>
+    <w:lsdException w:name="No Spacing" w:uiPriority="1" w:qFormat="1"/>
+    <w:lsdException w:name="Light Shading" w:uiPriority="60"/>
+    <w:lsdException w:name="Light List" w:uiPriority="61"/>
+    <w:lsdException w:name="Light Grid" w:uiPriority="62"/>
+    <w:lsdException w:name="Medium Shading 1" w:uiPriority="63"/>
+    <w:lsdException w:name="Medium Shading 2" w:uiPriority="64"/>
+    <w:lsdException w:name="Medium List 1" w:uiPriority="65"/>
+    <w:lsdException w:name="Medium List 2" w:uiPriority="66"/>
+    <w:lsdException w:name="Medium Grid 1" w:uiPriority="67"/>
+    <w:lsdException w:name="Medium Grid 2" w:uiPriority="68"/>
+    <w:lsdException w:name="Medium Grid 3" w:uiPriority="69"/>
+    <w:lsdException w:name="Dark List" w:uiPriority="70"/>
+    <w:lsdException w:name="Colorful Shading" w:uiPriority="71"/>
+    <w:lsdException w:name="Colorful List" w:uiPriority="72"/>
+    <w:lsdException w:name="Colorful Grid" w:uiPriority="73"/>
+    <w:lsdException w:name="Light Shading Accent 1" w:uiPriority="60"/>
+    <w:lsdException w:name="Light List Accent 1" w:uiPriority="61"/>
+    <w:lsdException w:name="Light Grid Accent 1" w:uiPriority="62"/>
+    <w:lsdException w:name="Medium Shading 1 Accent 1" w:uiPriority="63"/>
+    <w:lsdException w:name="Medium Shading 2 Accent 1" w:uiPriority="64"/>
+    <w:lsdException w:name="Medium List 1 Accent 1" w:uiPriority="65"/>
+    <w:lsdException w:name="Revision" w:semiHidden="1"/>
+    <w:lsdException w:name="List Paragraph" w:uiPriority="34" w:qFormat="1"/>
+    <w:lsdException w:name="Quote" w:uiPriority="29" w:qFormat="1"/>
+    <w:lsdException w:name="Intense Quote" w:uiPriority="30" w:qFormat="1"/>
+    <w:lsdException w:name="Medium List 2 Accent 1" w:uiPriority="66"/>
+    <w:lsdException w:name="Medium Grid 1 Accent 1" w:uiPriority="67"/>
+    <w:lsdException w:name="Medium Grid 2 Accent 1" w:uiPriority="68"/>
+    <w:lsdException w:name="Medium Grid 3 Accent 1" w:uiPriority="69"/>
+    <w:lsdException w:name="Dark List Accent 1" w:uiPriority="70"/>
+    <w:lsdException w:name="Colorful Shading Accent 1" w:uiPriority="71"/>
+    <w:lsdException w:name="Colorful List Accent 1" w:uiPriority="72"/>
+    <w:lsdException w:name="Colorful Grid Accent 1" w:uiPriority="73"/>
+    <w:lsdException w:name="Light Shading Accent 2" w:uiPriority="60"/>
+    <w:lsdException w:name="Light List Accent 2" w:uiPriority="61"/>
+    <w:lsdException w:name="Light Grid Accent 2" w:uiPriority="62"/>
+    <w:lsdException w:name="Medium Shading 1 Accent 2" w:uiPriority="63"/>
+    <w:lsdException w:name="Medium Shading 2 Accent 2" w:uiPriority="64"/>
+    <w:lsdException w:name="Medium List 1 Accent 2" w:uiPriority="65"/>
+    <w:lsdException w:name="Medium List 2 Accent 2" w:uiPriority="66"/>
+    <w:lsdException w:name="Medium Grid 1 Accent 2" w:uiPriority="67"/>
+    <w:lsdException w:name="Medium Grid 2 Accent 2" w:uiPriority="68"/>
+    <w:lsdException w:name="Medium Grid 3 Accent 2" w:uiPriority="69"/>
+    <w:lsdException w:name="Dark List Accent 2" w:uiPriority="70"/>
+    <w:lsdException w:name="Colorful Shading Accent 2" w:uiPriority="71"/>
+    <w:lsdException w:name="Colorful List Accent 2" w:uiPriority="72"/>
+    <w:lsdException w:name="Colorful Grid Accent 2" w:uiPriority="73"/>
+    <w:lsdException w:name="Light Shading Accent 3" w:uiPriority="60"/>
+    <w:lsdException w:name="Light List Accent 3" w:uiPriority="61"/>
+    <w:lsdException w:name="Light Grid Accent 3" w:uiPriority="62"/>
+    <w:lsdException w:name="Medium Shading 1 Accent 3" w:uiPriority="63"/>
+    <w:lsdException w:name="Medium Shading 2 Accent 3" w:uiPriority="64"/>
+    <w:lsdException w:name="Medium List 1 Accent 3" w:uiPriority="65"/>
+    <w:lsdException w:name="Medium List 2 Accent 3" w:uiPriority="66"/>
+    <w:lsdException w:name="Medium Grid 1 Accent 3" w:uiPriority="67"/>
+    <w:lsdException w:name="Medium Grid 2 Accent 3" w:uiPriority="68"/>
+    <w:lsdException w:name="Medium Grid 3 Accent 3" w:uiPriority="69"/>
+    <w:lsdException w:name="Dark List Accent 3" w:uiPriority="70"/>
+    <w:lsdException w:name="Colorful Shading Accent 3" w:uiPriority="71"/>
+    <w:lsdException w:name="Colorful List Accent 3" w:uiPriority="72"/>
+    <w:lsdException w:name="Colorful Grid Accent 3" w:uiPriority="73"/>
+    <w:lsdException w:name="Light Shading Accent 4" w:uiPriority="60"/>
+    <w:lsdException w:name="Light List Accent 4" w:uiPriority="61"/>
+    <w:lsdException w:name="Light Grid Accent 4" w:uiPriority="62"/>
+    <w:lsdException w:name="Medium Shading 1 Accent 4" w:uiPriority="63"/>
+    <w:lsdException w:name="Medium Shading 2 Accent 4" w:uiPriority="64"/>
+    <w:lsdException w:name="Medium List 1 Accent 4" w:uiPriority="65"/>
+    <w:lsdException w:name="Medium List 2 Accent 4" w:uiPriority="66"/>
+    <w:lsdException w:name="Medium Grid 1 Accent 4" w:uiPriority="67"/>
+    <w:lsdException w:name="Medium Grid 2 Accent 4" w:uiPriority="68"/>
+    <w:lsdException w:name="Medium Grid 3 Accent 4" w:uiPriority="69"/>
+    <w:lsdException w:name="Dark List Accent 4" w:uiPriority="70"/>
+    <w:lsdException w:name="Colorful Shading Accent 4" w:uiPriority="71"/>
+    <w:lsdException w:name="Colorful List Accent 4" w:uiPriority="72"/>
+    <w:lsdException w:name="Colorful Grid Accent 4" w:uiPriority="73"/>
+    <w:lsdException w:name="Light Shading Accent 5" w:uiPriority="60"/>
+    <w:lsdException w:name="Light List Accent 5" w:uiPriority="61"/>
+    <w:lsdException w:name="Light Grid Accent 5" w:uiPriority="62"/>
+    <w:lsdException w:name="Medium Shading 1 Accent 5" w:uiPriority="63"/>
+    <w:lsdException w:name="Medium Shading 2 Accent 5" w:uiPriority="64"/>
+    <w:lsdException w:name="Medium List 1 Accent 5" w:uiPriority="65"/>
+    <w:lsdException w:name="Medium List 2 Accent 5" w:uiPriority="66"/>
+    <w:lsdException w:name="Medium Grid 1 Accent 5" w:uiPriority="67"/>
+    <w:lsdException w:name="Medium Grid 2 Accent 5" w:uiPriority="68"/>
+    <w:lsdException w:name="Medium Grid 3 Accent 5" w:uiPriority="69"/>
+    <w:lsdException w:name="Dark List Accent 5" w:uiPriority="70"/>
+    <w:lsdException w:name="Colorful Shading Accent 5" w:uiPriority="71"/>
+    <w:lsdException w:name="Colorful List Accent 5" w:uiPriority="72"/>
+    <w:lsdException w:name="Colorful Grid Accent 5" w:uiPriority="73"/>
+    <w:lsdException w:name="Light Shading Accent 6" w:uiPriority="60"/>
+    <w:lsdException w:name="Light List Accent 6" w:uiPriority="61"/>
+    <w:lsdException w:name="Light Grid Accent 6" w:uiPriority="62"/>
+    <w:lsdException w:name="Medium Shading 1 Accent 6" w:uiPriority="63"/>
+    <w:lsdException w:name="Medium Shading 2 Accent 6" w:uiPriority="64"/>
+    <w:lsdException w:name="Medium List 1 Accent 6" w:uiPriority="65"/>
+    <w:lsdException w:name="Medium List 2 Accent 6" w:uiPriority="66"/>
+    <w:lsdException w:name="Medium Grid 1 Accent 6" w:uiPriority="67"/>
+    <w:lsdException w:name="Medium Grid 2 Accent 6" w:uiPriority="68"/>
+    <w:lsdException w:name="Medium Grid 3 Accent 6" w:uiPriority="69"/>
+    <w:lsdException w:name="Dark List Accent 6" w:uiPriority="70"/>
+    <w:lsdException w:name="Colorful Shading Accent 6" w:uiPriority="71"/>
+    <w:lsdException w:name="Colorful List Accent 6" w:uiPriority="72"/>
+    <w:lsdException w:name="Colorful Grid Accent 6" w:uiPriority="73"/>
+    <w:lsdException w:name="Subtle Emphasis" w:uiPriority="19" w:qFormat="1"/>
+    <w:lsdException w:name="Intense Emphasis" w:uiPriority="21" w:qFormat="1"/>
+    <w:lsdException w:name="Subtle Reference" w:uiPriority="31" w:qFormat="1"/>
+    <w:lsdException w:name="Intense Reference" w:uiPriority="32" w:qFormat="1"/>
+    <w:lsdException w:name="Book Title" w:uiPriority="33" w:qFormat="1"/>
+    <w:lsdException w:name="Bibliography" w:uiPriority="37" w:semiHidden="1" w:unhideWhenUsed="1"/>
+    <w:lsdException w:name="TOC Heading" w:uiPriority="39" w:semiHidden="1" w:unhideWhenUsed="1" w:qFormat="1"/>
+    <w:lsdException w:name="Plain Table 1" w:uiPriority="41"/>
+    <w:lsdException w:name="Plain Table 2" w:uiPriority="42"/>
+    <w:lsdException w:name="Plain Table 3" w:uiPriority="43"/>
+    <w:lsdException w:name="Plain Table 4" w:uiPriority="44"/>
+    <w:lsdException w:name="Plain Table 5" w:uiPriority="45"/>
+    <w:lsdException w:name="Grid Table Light" w:uiPriority="40"/>
+    <w:lsdException w:name="Grid Table 1 Light" w:uiPriority="46"/>
+    <w:lsdException w:name="Grid Table 2" w:uiPriority="47"/>
+    <w:lsdException w:name="Grid Table 3" w:uiPriority="48"/>
+    <w:lsdException w:name="Grid Table 4" w:uiPriority="49"/>
+    <w:lsdException w:name="Grid Table 5 Dark" w:uiPriority="50"/>
+    <w:lsdException w:name="Grid Table 6 Colorful" w:uiPriority="51"/>
+    <w:lsdException w:name="Grid Table 7 Colorful" w:uiPriority="52"/>
+    <w:lsdException w:name="Grid Table 1 Light Accent 1" w:uiPriority="46"/>
+    <w:lsdException w:name="Grid Table 2 Accent 1" w:uiPriority="47"/>
+    <w:lsdException w:name="Grid Table 3 Accent 1" w:uiPriority="48"/>
+    <w:lsdException w:name="Grid Table 4 Accent 1" w:uiPriority="49"/>
+    <w:lsdException w:name="Grid Table 5 Dark Accent 1" w:uiPriority="50"/>
+    <w:lsdException w:name="Grid Table 6 Colorful Accent 1" w:uiPriority="51"/>
+    <w:lsdException w:name="Grid Table 7 Colorful Accent 1" w:uiPriority="52"/>
+    <w:lsdException w:name="Grid Table 1 Light Accent 2" w:uiPriority="46"/>
+    <w:lsdException w:name="Grid Table 2 Accent 2" w:uiPriority="47"/>
+    <w:lsdException w:name="Grid Table 3 Accent 2" w:uiPriority="48"/>
+    <w:lsdException w:name="Grid Table 4 Accent 2" w:uiPriority="49"/>
+    <w:lsdException w:name="Grid Table 5 Dark Accent 2" w:uiPriority="50"/>
+    <w:lsdException w:name="Grid Table 6 Colorful Accent 2" w:uiPriority="51"/>
+    <w:lsdException w:name="Grid Table 7 Colorful Accent 2" w:uiPriority="52"/>
+    <w:lsdException w:name="Grid Table 1 Light Accent 3" w:uiPriority="46"/>
+    <w:lsdException w:name="Grid Table 2 Accent 3" w:uiPriority="47"/>
+    <w:lsdException w:name="Grid Table 3 Accent 3" w:uiPriority="48"/>
+    <w:lsdException w:name="Grid Table 4 Accent 3" w:uiPriority="49"/>
+    <w:lsdException w:name="Grid Table 5 Dark Accent 3" w:uiPriority="50"/>
+    <w:lsdException w:name="Grid Table 6 Colorful Accent 3" w:uiPriority="51"/>
+    <w:lsdException w:name="Grid Table 7 Colorful Accent 3" w:uiPriority="52"/>
+    <w:lsdException w:name="Grid Table 1 Light Accent 4" w:uiPriority="46"/>
+    <w:lsdException w:name="Grid Table 2 Accent 4" w:uiPriority="47"/>
+    <w:lsdException w:name="Grid Table 3 Accent 4" w:uiPriority="48"/>
+    <w:lsdException w:name="Grid Table 4 Accent 4" w:uiPriority="49"/>
+    <w:lsdException w:name="Grid Table 5 Dark Accent 4" w:uiPriority="50"/>
+    <w:lsdException w:name="Grid Table 6 Colorful Accent 4" w:uiPriority="51"/>
+    <w:lsdException w:name="Grid Table 7 Colorful Accent 4" w:uiPriority="52"/>
+    <w:lsdException w:name="Grid Table 1 Light Accent 5" w:uiPriority="46"/>
+    <w:lsdException w:name="Grid Table 2 Accent 5" w:uiPriority="47"/>
+    <w:lsdException w:name="Grid Table 3 Accent 5" w:uiPriority="48"/>
+    <w:lsdException w:name="Grid Table 4 Accent 5" w:uiPriority="49"/>
+    <w:lsdException w:name="Grid Table 5 Dark Accent 5" w:uiPriority="50"/>
+    <w:lsdException w:name="Grid Table 6 Colorful Accent 5" w:uiPriority="51"/>
+    <w:lsdException w:name="Grid Table 7 Colorful Accent 5" w:uiPriority="52"/>
+    <w:lsdException w:name="Grid Table 1 Light Accent 6" w:uiPriority="46"/>
+    <w:lsdException w:name="Grid Table 2 Accent 6" w:uiPriority="47"/>
+    <w:lsdException w:name="Grid Table 3 Accent 6" w:uiPriority="48"/>
+    <w:lsdException w:name="Grid Table 4 Accent 6" w:uiPriority="49"/>
+    <w:lsdException w:name="Grid Table 5 Dark Accent 6" w:uiPriority="50"/>
+    <w:lsdException w:name="Grid Table 6 Colorful Accent 6" w:uiPriority="51"/>
+    <w:lsdException w:name="Grid Table 7 Colorful Accent 6" w:uiPriority="52"/>
+    <w:lsdException w:name="List Table 1 Light" w:uiPriority="46"/>
+    <w:lsdException w:name="List Table 2" w:uiPriority="47"/>
+    <w:lsdException w:name="List Table 3" w:uiPriority="48"/>
+    <w:lsdException w:name="List Table 4" w:uiPriority="49"/>
+    <w:lsdException w:name="List Table 5 Dark" w:uiPriority="50"/>
+    <w:lsdException w:name="List Table 6 Colorful" w:uiPriority="51"/>
+    <w:lsdException w:name="List Table 7 Colorful" w:uiPriority="52"/>
+    <w:lsdException w:name="List Table 1 Light Accent 1" w:uiPriority="46"/>
+    <w:lsdException w:name="List Table 2 Accent 1" w:uiPriority="47"/>
+    <w:lsdException w:name="List Table 3 Accent 1" w:uiPriority="48"/>
+    <w:lsdException w:name="List Table 4 Accent 1" w:uiPriority="49"/>
+    <w:lsdException w:name="List Table 5 Dark Accent 1" w:uiPriority="50"/>
+    <w:lsdException w:name="List Table 6 Colorful Accent 1" w:uiPriority="51"/>
+    <w:lsdException w:name="List Table 7 Colorful Accent 1" w:uiPriority="52"/>
+    <w:lsdException w:name="List Table 1 Light Accent 2" w:uiPriority="46"/>
+    <w:lsdException w:name="List Table 2 Accent 2" w:uiPriority="47"/>
+    <w:lsdException w:name="List Table 3 Accent 2" w:uiPriority="48"/>
+    <w:lsdException w:name="List Table 4 Accent 2" w:uiPriority="49"/>
+    <w:lsdException w:name="List Table 5 Dark Accent 2" w:uiPriority="50"/>
+    <w:lsdException w:name="List Table 6 Colorful Accent 2" w:uiPriority="51"/>
+    <w:lsdException w:name="List Table 7 Colorful Accent 2" w:uiPriority="52"/>
+    <w:lsdException w:name="List Table 1 Light Accent 3" w:uiPriority="46"/>
+    <w:lsdException w:name="List Table 2 Accent 3" w:uiPriority="47"/>
+    <w:lsdException w:name="List Table 3 Accent 3" w:uiPriority="48"/>
+    <w:lsdException w:name="List Table 4 Accent 3" w:uiPriority="49"/>
+    <w:lsdException w:name="List Table 5 Dark Accent 3" w:uiPriority="50"/>
+    <w:lsdException w:name="List Table 6 Colorful Accent 3" w:uiPriority="51"/>
+    <w:lsdException w:name="List Table 7 Colorful Accent 3" w:uiPriority="52"/>
+    <w:lsdException w:name="List Table 1 Light Accent 4" w:uiPriority="46"/>
+    <w:lsdException w:name="List Table 2 Accent 4" w:uiPriority="47"/>
+    <w:lsdException w:name="List Table 3 Accent 4" w:uiPriority="48"/>
+    <w:lsdException w:name="List Table 4 Accent 4" w:uiPriority="49"/>
+    <w:lsdException w:name="List Table 5 Dark Accent 4" w:uiPriority="50"/>
+    <w:lsdException w:name="List Table 6 Colorful Accent 4" w:uiPriority="51"/>
+    <w:lsdException w:name="List Table 7 Colorful Accent 4" w:uiPriority="52"/>
+    <w:lsdException w:name="List Table 1 Light Accent 5" w:uiPriority="46"/>
+    <w:lsdException w:name="List Table 2 Accent 5" w:uiPriority="47"/>
+    <w:lsdException w:name="List Table 3 Accent 5" w:uiPriority="48"/>
+    <w:lsdException w:name="List Table 4 Accent 5" w:uiPriority="49"/>
+    <w:lsdException w:name="List Table 5 Dark Accent 5" w:uiPriority="50"/>
+    <w:lsdException w:name="List Table 6 Colorful Accent 5" w:uiPriority="51"/>
+    <w:lsdException w:name="List Table 7 Colorful Accent 5" w:uiPriority="52"/>
+    <w:lsdException w:name="List Table 1 Light Accent 6" w:uiPriority="46"/>
+    <w:lsdException w:name="List Table 2 Accent 6" w:uiPriority="47"/>
+    <w:lsdException w:name="List Table 3 Accent 6" w:uiPriority="48"/>
+    <w:lsdException w:name="List Table 4 Accent 6" w:uiPriority="49"/>
+    <w:lsdException w:name="List Table 5 Dark Accent 6" w:uiPriority="50"/>
+    <w:lsdException w:name="List Table 6 Colorful Accent 6" w:uiPriority="51"/>
+    <w:lsdException w:name="List Table 7 Colorful Accent 6" w:uiPriority="52"/>
+    <w:lsdException w:name="Mention" w:semiHidden="1" w:unhideWhenUsed="1"/>
+    <w:lsdException w:name="Smart Hyperlink" w:semiHidden="1" w:unhideWhenUsed="1"/>
   </w:latentStyles>
   <w:style w:type="paragraph" w:styleId="Normal" w:default="1">
     <w:name w:val="Normal"/>
@@ -3123,11 +2953,11 @@
   </w:style>
   <w:style w:type="paragraph" w:styleId="Heading1">
     <w:name w:val="Heading 1"/>
+    <w:basedOn w:val="Normal"/>
+    <w:link w:val="Heading1Char"/>
     <w:uiPriority w:val="9"/>
     <w:qFormat/>
-    <w:link w:val="Heading1Char"/>
     <w:rsid w:val="00272028"/>
-    <w:basedOn w:val="Normal"/>
     <w:pPr>
       <w:outlineLvl w:val="0"/>
     </w:pPr>
@@ -3136,18 +2966,18 @@
   <w:style w:type="character" w:styleId="DefaultParagraphFont" w:default="1">
     <w:name w:val="Default Paragraph Font"/>
     <w:uiPriority w:val="1"/>
-    <w:qFormat/>
     <w:semiHidden/>
     <w:unhideWhenUsed/>
+    <w:qFormat/>
     <w:rPr/>
   </w:style>
   <w:style w:type="character" w:styleId="Heading1Char" w:customStyle="1">
     <w:name w:val="Heading 1 Char"/>
+    <w:basedOn w:val="DefaultParagraphFont"/>
+    <w:link w:val="Heading1"/>
     <w:uiPriority w:val="9"/>
     <w:qFormat/>
-    <w:link w:val="Heading1"/>
     <w:rsid w:val="00272028"/>
-    <w:basedOn w:val="DefaultParagraphFont"/>
     <w:rPr>
       <w:rFonts w:ascii="Times New Roman" w:hAnsi="Times New Roman" w:eastAsia="Times New Roman" w:cs="Times New Roman"/>
       <w:b/>
@@ -3159,10 +2989,10 @@
   </w:style>
   <w:style w:type="character" w:styleId="Strong">
     <w:name w:val="Strong"/>
+    <w:basedOn w:val="DefaultParagraphFont"/>
     <w:uiPriority w:val="22"/>
     <w:qFormat/>
     <w:rsid w:val="00272028"/>
-    <w:basedOn w:val="DefaultParagraphFont"/>
     <w:rPr>
       <w:b/>
       <w:bCs/>
@@ -3170,11 +3000,11 @@
   </w:style>
   <w:style w:type="character" w:styleId="InternetLink">
     <w:name w:val="Internet Link"/>
+    <w:basedOn w:val="DefaultParagraphFont"/>
     <w:uiPriority w:val="99"/>
     <w:semiHidden/>
     <w:unhideWhenUsed/>
     <w:rsid w:val="00272028"/>
-    <w:basedOn w:val="DefaultParagraphFont"/>
     <w:rPr>
       <w:color w:val="0000FF"/>
       <w:u w:val="single"/>
@@ -3183,9 +3013,9 @@
   </w:style>
   <w:style w:type="paragraph" w:styleId="Heading">
     <w:name w:val="Heading"/>
-    <w:qFormat/>
     <w:basedOn w:val="Normal"/>
     <w:next w:val="TextBody"/>
+    <w:qFormat/>
     <w:pPr>
       <w:keepNext/>
       <w:spacing w:before="240" w:after="120"/>
@@ -3197,7 +3027,7 @@
     </w:rPr>
   </w:style>
   <w:style w:type="paragraph" w:styleId="TextBody">
-    <w:name w:val="Text Body"/>
+    <w:name w:val="Body Text"/>
     <w:basedOn w:val="Normal"/>
     <w:pPr>
       <w:spacing w:lineRule="auto" w:line="288" w:before="0" w:after="140"/>
@@ -3214,8 +3044,8 @@
   </w:style>
   <w:style w:type="paragraph" w:styleId="Caption">
     <w:name w:val="Caption"/>
+    <w:basedOn w:val="Normal"/>
     <w:qFormat/>
-    <w:basedOn w:val="Normal"/>
     <w:pPr>
       <w:suppressLineNumbers/>
       <w:spacing w:before="120" w:after="120"/>
@@ -3230,8 +3060,8 @@
   </w:style>
   <w:style w:type="paragraph" w:styleId="Index">
     <w:name w:val="Index"/>
+    <w:basedOn w:val="Normal"/>
     <w:qFormat/>
-    <w:basedOn w:val="Normal"/>
     <w:pPr>
       <w:suppressLineNumbers/>
     </w:pPr>
@@ -3241,12 +3071,12 @@
   </w:style>
   <w:style w:type="paragraph" w:styleId="NormalWeb">
     <w:name w:val="Normal (Web)"/>
+    <w:basedOn w:val="Normal"/>
     <w:uiPriority w:val="99"/>
-    <w:qFormat/>
     <w:semiHidden/>
     <w:unhideWhenUsed/>
+    <w:qFormat/>
     <w:rsid w:val="00272028"/>
-    <w:basedOn w:val="Normal"/>
     <w:pPr>
       <w:spacing w:before="0" w:after="280"/>
     </w:pPr>
@@ -3257,10 +3087,10 @@
   </w:style>
   <w:style w:type="paragraph" w:styleId="ListParagraph">
     <w:name w:val="List Paragraph"/>
+    <w:basedOn w:val="Normal"/>
     <w:uiPriority w:val="34"/>
     <w:qFormat/>
     <w:rsid w:val="00466d17"/>
-    <w:basedOn w:val="Normal"/>
     <w:pPr>
       <w:spacing w:before="0" w:after="0"/>
       <w:ind w:left="720" w:right="0" w:hanging="0"/>
@@ -3271,9 +3101,9 @@
   <w:style w:type="numbering" w:styleId="NoList" w:default="1">
     <w:name w:val="No List"/>
     <w:uiPriority w:val="99"/>
-    <w:qFormat/>
     <w:semiHidden/>
     <w:unhideWhenUsed/>
+    <w:qFormat/>
   </w:style>
   <w:style w:type="table" w:default="1" w:styleId="TableNormal">
     <w:name w:val="Normal Table"/>
@@ -3281,7 +3111,7 @@
     <w:semiHidden/>
     <w:unhideWhenUsed/>
     <w:tblPr>
-      <w:tblInd w:type="dxa" w:w="0"/>
+      <w:tblInd w:w="0" w:type="dxa"/>
       <w:tblCellMar>
         <w:top w:w="0" w:type="dxa"/>
         <w:left w:w="108" w:type="dxa"/>
@@ -3297,12 +3127,12 @@
     <w:rsid w:val="0065283c"/>
     <w:tblPr>
       <w:tblBorders>
-        <w:top w:space="0" w:sz="4" w:color="auto" w:val="single"/>
-        <w:left w:space="0" w:sz="4" w:color="auto" w:val="single"/>
-        <w:bottom w:space="0" w:sz="4" w:color="auto" w:val="single"/>
-        <w:right w:space="0" w:sz="4" w:color="auto" w:val="single"/>
-        <w:insideH w:space="0" w:sz="4" w:color="auto" w:val="single"/>
-        <w:insideV w:space="0" w:sz="4" w:color="auto" w:val="single"/>
+        <w:top w:val="single" w:color="auto" w:sz="4" w:space="0"/>
+        <w:left w:val="single" w:color="auto" w:sz="4" w:space="0"/>
+        <w:bottom w:val="single" w:color="auto" w:sz="4" w:space="0"/>
+        <w:right w:val="single" w:color="auto" w:sz="4" w:space="0"/>
+        <w:insideH w:val="single" w:color="auto" w:sz="4" w:space="0"/>
+        <w:insideV w:val="single" w:color="auto" w:sz="4" w:space="0"/>
       </w:tblBorders>
     </w:tblPr>
   </w:style>

</xml_diff>